<commit_message>
crear el esqueleto de directorios, los modelos y el usuario admin
</commit_message>
<xml_diff>
--- a/Pasos dados durante el proyecto.docx
+++ b/Pasos dados durante el proyecto.docx
@@ -79,7 +79,7 @@
           <w14:ligatures w14:val="none"/>
         </w:rPr>
         <w:drawing>
-          <wp:inline distT="0" distB="0" distL="0" distR="0" wp14:anchorId="58022034" wp14:editId="1139F98B">
+          <wp:inline distT="0" distB="0" distL="0" distR="0" wp14:anchorId="58022034" wp14:editId="41A4B071">
             <wp:extent cx="5400040" cy="173355"/>
             <wp:effectExtent l="0" t="0" r="0" b="0"/>
             <wp:docPr id="739069127" name="Imagen 5"/>
@@ -96,7 +96,7 @@
                     </pic:cNvPicPr>
                   </pic:nvPicPr>
                   <pic:blipFill>
-                    <a:blip r:embed="rId4" cstate="print">
+                    <a:blip r:embed="rId5" cstate="print">
                       <a:extLst>
                         <a:ext uri="{28A0092B-C50C-407E-A947-70E740481C1C}">
                           <a14:useLocalDpi xmlns:a14="http://schemas.microsoft.com/office/drawing/2010/main" val="0"/>
@@ -196,7 +196,7 @@
                     </pic:cNvPicPr>
                   </pic:nvPicPr>
                   <pic:blipFill>
-                    <a:blip r:embed="rId5" cstate="print">
+                    <a:blip r:embed="rId6" cstate="print">
                       <a:extLst>
                         <a:ext uri="{28A0092B-C50C-407E-A947-70E740481C1C}">
                           <a14:useLocalDpi xmlns:a14="http://schemas.microsoft.com/office/drawing/2010/main" val="0"/>
@@ -296,7 +296,7 @@
                     </pic:cNvPicPr>
                   </pic:nvPicPr>
                   <pic:blipFill>
-                    <a:blip r:embed="rId6">
+                    <a:blip r:embed="rId7">
                       <a:extLst>
                         <a:ext uri="{28A0092B-C50C-407E-A947-70E740481C1C}">
                           <a14:useLocalDpi xmlns:a14="http://schemas.microsoft.com/office/drawing/2010/main" val="0"/>
@@ -353,22 +353,8 @@
           <w:lang w:eastAsia="es-ES"/>
           <w14:ligatures w14:val="none"/>
         </w:rPr>
-        <w:t xml:space="preserve">4. crear archivo url.py en la </w:t>
-      </w:r>
-      <w:proofErr w:type="gramStart"/>
-      <w:r>
-        <w:rPr>
-          <w:rFonts w:ascii="Arial" w:eastAsia="Times New Roman" w:hAnsi="Arial" w:cs="Arial"/>
-          <w:color w:val="000000"/>
-          <w:kern w:val="36"/>
-          <w:sz w:val="40"/>
-          <w:szCs w:val="40"/>
-          <w:lang w:eastAsia="es-ES"/>
-          <w14:ligatures w14:val="none"/>
-        </w:rPr>
-        <w:t>app</w:t>
-      </w:r>
-      <w:proofErr w:type="gramEnd"/>
+        <w:t>4. crear archivo url.py en la app</w:t>
+      </w:r>
     </w:p>
     <w:p>
       <w:pPr>
@@ -390,29 +376,7 @@
           <w:lang w:eastAsia="es-ES"/>
           <w14:ligatures w14:val="none"/>
         </w:rPr>
-        <w:t xml:space="preserve">se ha creado una vista y se ha probado con una </w:t>
-      </w:r>
-      <w:proofErr w:type="spellStart"/>
-      <w:r>
-        <w:rPr>
-          <w:rFonts w:ascii="Arial" w:eastAsia="Times New Roman" w:hAnsi="Arial" w:cs="Arial"/>
-          <w:color w:val="000000"/>
-          <w:kern w:val="0"/>
-          <w:lang w:eastAsia="es-ES"/>
-          <w14:ligatures w14:val="none"/>
-        </w:rPr>
-        <w:t>url</w:t>
-      </w:r>
-      <w:proofErr w:type="spellEnd"/>
-      <w:r>
-        <w:rPr>
-          <w:rFonts w:ascii="Arial" w:eastAsia="Times New Roman" w:hAnsi="Arial" w:cs="Arial"/>
-          <w:color w:val="000000"/>
-          <w:kern w:val="0"/>
-          <w:lang w:eastAsia="es-ES"/>
-          <w14:ligatures w14:val="none"/>
-        </w:rPr>
-        <w:t xml:space="preserve"> apuntando a esa vista.</w:t>
+        <w:t>se ha creado una vista y se ha probado con una url apuntando a esa vista.</w:t>
       </w:r>
     </w:p>
     <w:p>
@@ -438,7 +402,7 @@
           <w14:ligatures w14:val="none"/>
         </w:rPr>
         <w:drawing>
-          <wp:inline distT="0" distB="0" distL="0" distR="0" wp14:anchorId="342360AE" wp14:editId="13C3D485">
+          <wp:inline distT="0" distB="0" distL="0" distR="0" wp14:anchorId="342360AE" wp14:editId="2B38EB39">
             <wp:extent cx="5400040" cy="1943735"/>
             <wp:effectExtent l="0" t="0" r="0" b="0"/>
             <wp:docPr id="428168007" name="Imagen 2" descr="Interfaz de usuario gráfica, Texto, Aplicación&#10;&#10;Descripción generada automáticamente"/>
@@ -455,7 +419,7 @@
                     </pic:cNvPicPr>
                   </pic:nvPicPr>
                   <pic:blipFill>
-                    <a:blip r:embed="rId7" cstate="print">
+                    <a:blip r:embed="rId8" cstate="print">
                       <a:extLst>
                         <a:ext uri="{28A0092B-C50C-407E-A947-70E740481C1C}">
                           <a14:useLocalDpi xmlns:a14="http://schemas.microsoft.com/office/drawing/2010/main" val="0"/>
@@ -555,7 +519,7 @@
                     </pic:cNvPicPr>
                   </pic:nvPicPr>
                   <pic:blipFill>
-                    <a:blip r:embed="rId8" cstate="print">
+                    <a:blip r:embed="rId9" cstate="print">
                       <a:extLst>
                         <a:ext uri="{28A0092B-C50C-407E-A947-70E740481C1C}">
                           <a14:useLocalDpi xmlns:a14="http://schemas.microsoft.com/office/drawing/2010/main" val="0"/>
@@ -587,7 +551,829 @@
         </w:drawing>
       </w:r>
     </w:p>
-    <w:p/>
+    <w:p>
+      <w:pPr>
+        <w:spacing w:after="0" w:line="240" w:lineRule="auto"/>
+        <w:rPr>
+          <w:rFonts w:ascii="Times New Roman" w:eastAsia="Times New Roman" w:hAnsi="Times New Roman" w:cs="Times New Roman"/>
+          <w:kern w:val="0"/>
+          <w:sz w:val="24"/>
+          <w:szCs w:val="24"/>
+          <w:lang w:eastAsia="es-ES"/>
+          <w14:ligatures w14:val="none"/>
+        </w:rPr>
+      </w:pPr>
+    </w:p>
+    <w:p>
+      <w:pPr>
+        <w:spacing w:before="400" w:after="120" w:line="240" w:lineRule="auto"/>
+        <w:outlineLvl w:val="0"/>
+        <w:rPr>
+          <w:rFonts w:ascii="Arial" w:eastAsia="Times New Roman" w:hAnsi="Arial" w:cs="Arial"/>
+          <w:color w:val="000000"/>
+          <w:kern w:val="36"/>
+          <w:sz w:val="40"/>
+          <w:szCs w:val="40"/>
+          <w:lang w:eastAsia="es-ES"/>
+          <w14:ligatures w14:val="none"/>
+        </w:rPr>
+      </w:pPr>
+      <w:r>
+        <w:rPr>
+          <w:rFonts w:ascii="Arial" w:eastAsia="Times New Roman" w:hAnsi="Arial" w:cs="Arial"/>
+          <w:color w:val="000000"/>
+          <w:kern w:val="36"/>
+          <w:sz w:val="40"/>
+          <w:szCs w:val="40"/>
+          <w:lang w:eastAsia="es-ES"/>
+          <w14:ligatures w14:val="none"/>
+        </w:rPr>
+        <w:lastRenderedPageBreak/>
+        <w:t>6</w:t>
+      </w:r>
+      <w:r>
+        <w:rPr>
+          <w:rFonts w:ascii="Arial" w:eastAsia="Times New Roman" w:hAnsi="Arial" w:cs="Arial"/>
+          <w:color w:val="000000"/>
+          <w:kern w:val="36"/>
+          <w:sz w:val="40"/>
+          <w:szCs w:val="40"/>
+          <w:lang w:eastAsia="es-ES"/>
+          <w14:ligatures w14:val="none"/>
+        </w:rPr>
+        <w:t xml:space="preserve">. </w:t>
+      </w:r>
+      <w:r>
+        <w:rPr>
+          <w:rFonts w:ascii="Arial" w:eastAsia="Times New Roman" w:hAnsi="Arial" w:cs="Arial"/>
+          <w:color w:val="000000"/>
+          <w:kern w:val="36"/>
+          <w:sz w:val="40"/>
+          <w:szCs w:val="40"/>
+          <w:lang w:eastAsia="es-ES"/>
+          <w14:ligatures w14:val="none"/>
+        </w:rPr>
+        <w:t>Generar esqueleto del proyecto (Directorys)</w:t>
+      </w:r>
+    </w:p>
+    <w:p>
+      <w:pPr>
+        <w:pStyle w:val="Prrafodelista"/>
+        <w:numPr>
+          <w:ilvl w:val="0"/>
+          <w:numId w:val="1"/>
+        </w:numPr>
+        <w:rPr>
+          <w:lang w:eastAsia="es-ES"/>
+        </w:rPr>
+      </w:pPr>
+      <w:r>
+        <w:rPr>
+          <w:lang w:eastAsia="es-ES"/>
+        </w:rPr>
+        <w:t xml:space="preserve">Crear la carpeta static  </w:t>
+      </w:r>
+      <w:r>
+        <w:rPr>
+          <w:lang w:eastAsia="es-ES"/>
+        </w:rPr>
+        <w:sym w:font="Wingdings" w:char="F0E0"/>
+      </w:r>
+      <w:r>
+        <w:rPr>
+          <w:lang w:eastAsia="es-ES"/>
+        </w:rPr>
+        <w:t xml:space="preserve"> Crear carpetas css e images. Dentro de css crear archivo style.css.</w:t>
+      </w:r>
+    </w:p>
+    <w:p>
+      <w:pPr>
+        <w:pStyle w:val="Prrafodelista"/>
+        <w:numPr>
+          <w:ilvl w:val="0"/>
+          <w:numId w:val="1"/>
+        </w:numPr>
+        <w:rPr>
+          <w:lang w:eastAsia="es-ES"/>
+        </w:rPr>
+      </w:pPr>
+      <w:r>
+        <w:rPr>
+          <w:lang w:eastAsia="es-ES"/>
+        </w:rPr>
+        <w:t xml:space="preserve">Crear carpeta templates </w:t>
+      </w:r>
+      <w:r>
+        <w:rPr>
+          <w:lang w:eastAsia="es-ES"/>
+        </w:rPr>
+        <w:sym w:font="Wingdings" w:char="F0E0"/>
+      </w:r>
+      <w:r>
+        <w:rPr>
+          <w:lang w:eastAsia="es-ES"/>
+        </w:rPr>
+        <w:t xml:space="preserve"> Crear carpeta appEmpresaDjango y crear archivo base.html.</w:t>
+      </w:r>
+    </w:p>
+    <w:p>
+      <w:pPr>
+        <w:spacing w:before="400" w:after="120" w:line="240" w:lineRule="auto"/>
+        <w:outlineLvl w:val="0"/>
+        <w:rPr>
+          <w:rFonts w:ascii="Arial" w:eastAsia="Times New Roman" w:hAnsi="Arial" w:cs="Arial"/>
+          <w:color w:val="000000"/>
+          <w:kern w:val="36"/>
+          <w:sz w:val="40"/>
+          <w:szCs w:val="40"/>
+          <w:lang w:eastAsia="es-ES"/>
+          <w14:ligatures w14:val="none"/>
+        </w:rPr>
+      </w:pPr>
+      <w:r>
+        <w:rPr>
+          <w:rFonts w:ascii="Arial" w:eastAsia="Times New Roman" w:hAnsi="Arial" w:cs="Arial"/>
+          <w:color w:val="000000"/>
+          <w:kern w:val="36"/>
+          <w:sz w:val="40"/>
+          <w:szCs w:val="40"/>
+          <w:lang w:eastAsia="es-ES"/>
+          <w14:ligatures w14:val="none"/>
+        </w:rPr>
+        <w:t>7</w:t>
+      </w:r>
+      <w:r>
+        <w:rPr>
+          <w:rFonts w:ascii="Arial" w:eastAsia="Times New Roman" w:hAnsi="Arial" w:cs="Arial"/>
+          <w:color w:val="000000"/>
+          <w:kern w:val="36"/>
+          <w:sz w:val="40"/>
+          <w:szCs w:val="40"/>
+          <w:lang w:eastAsia="es-ES"/>
+          <w14:ligatures w14:val="none"/>
+        </w:rPr>
+        <w:t xml:space="preserve">. </w:t>
+      </w:r>
+      <w:r>
+        <w:rPr>
+          <w:rFonts w:ascii="Arial" w:eastAsia="Times New Roman" w:hAnsi="Arial" w:cs="Arial"/>
+          <w:color w:val="000000"/>
+          <w:kern w:val="36"/>
+          <w:sz w:val="40"/>
+          <w:szCs w:val="40"/>
+          <w:lang w:eastAsia="es-ES"/>
+          <w14:ligatures w14:val="none"/>
+        </w:rPr>
+        <w:t>Generar los modelos en models.py (</w:t>
+      </w:r>
+      <w:r>
+        <w:rPr>
+          <w:rFonts w:ascii="Arial" w:eastAsia="Times New Roman" w:hAnsi="Arial" w:cs="Arial"/>
+          <w:color w:val="000000"/>
+          <w:kern w:val="36"/>
+          <w:sz w:val="40"/>
+          <w:szCs w:val="40"/>
+          <w:lang w:eastAsia="es-ES"/>
+          <w14:ligatures w14:val="none"/>
+        </w:rPr>
+        <w:t>faltan foreign keys</w:t>
+      </w:r>
+      <w:r>
+        <w:rPr>
+          <w:rFonts w:ascii="Arial" w:eastAsia="Times New Roman" w:hAnsi="Arial" w:cs="Arial"/>
+          <w:color w:val="000000"/>
+          <w:kern w:val="36"/>
+          <w:sz w:val="40"/>
+          <w:szCs w:val="40"/>
+          <w:lang w:eastAsia="es-ES"/>
+          <w14:ligatures w14:val="none"/>
+        </w:rPr>
+        <w:t>)</w:t>
+      </w:r>
+    </w:p>
+    <w:p>
+      <w:pPr>
+        <w:spacing w:before="400" w:after="120" w:line="240" w:lineRule="auto"/>
+        <w:outlineLvl w:val="0"/>
+        <w:rPr>
+          <w:rFonts w:ascii="Arial" w:eastAsia="Times New Roman" w:hAnsi="Arial" w:cs="Arial"/>
+          <w:color w:val="000000"/>
+          <w:kern w:val="36"/>
+          <w:sz w:val="40"/>
+          <w:szCs w:val="40"/>
+          <w:lang w:eastAsia="es-ES"/>
+          <w14:ligatures w14:val="none"/>
+        </w:rPr>
+      </w:pPr>
+      <w:r>
+        <w:rPr>
+          <w:noProof/>
+        </w:rPr>
+        <w:drawing>
+          <wp:inline distT="0" distB="0" distL="0" distR="0" wp14:anchorId="0893FD09" wp14:editId="63CFA8BF">
+            <wp:extent cx="4529678" cy="3638550"/>
+            <wp:effectExtent l="0" t="0" r="4445" b="0"/>
+            <wp:docPr id="775251941" name="Imagen 1" descr="Texto&#10;&#10;Descripción generada automáticamente"/>
+            <wp:cNvGraphicFramePr>
+              <a:graphicFrameLocks xmlns:a="http://schemas.openxmlformats.org/drawingml/2006/main" noChangeAspect="1"/>
+            </wp:cNvGraphicFramePr>
+            <a:graphic xmlns:a="http://schemas.openxmlformats.org/drawingml/2006/main">
+              <a:graphicData uri="http://schemas.openxmlformats.org/drawingml/2006/picture">
+                <pic:pic xmlns:pic="http://schemas.openxmlformats.org/drawingml/2006/picture">
+                  <pic:nvPicPr>
+                    <pic:cNvPr id="775251941" name="Imagen 1" descr="Texto&#10;&#10;Descripción generada automáticamente"/>
+                    <pic:cNvPicPr/>
+                  </pic:nvPicPr>
+                  <pic:blipFill>
+                    <a:blip r:embed="rId10"/>
+                    <a:stretch>
+                      <a:fillRect/>
+                    </a:stretch>
+                  </pic:blipFill>
+                  <pic:spPr>
+                    <a:xfrm>
+                      <a:off x="0" y="0"/>
+                      <a:ext cx="4530786" cy="3639440"/>
+                    </a:xfrm>
+                    <a:prstGeom prst="rect">
+                      <a:avLst/>
+                    </a:prstGeom>
+                  </pic:spPr>
+                </pic:pic>
+              </a:graphicData>
+            </a:graphic>
+          </wp:inline>
+        </w:drawing>
+      </w:r>
+    </w:p>
+    <w:p>
+      <w:pPr>
+        <w:rPr>
+          <w:lang w:eastAsia="es-ES"/>
+        </w:rPr>
+      </w:pPr>
+    </w:p>
+    <w:p>
+      <w:pPr>
+        <w:pStyle w:val="Prrafodelista"/>
+        <w:numPr>
+          <w:ilvl w:val="0"/>
+          <w:numId w:val="3"/>
+        </w:numPr>
+        <w:rPr>
+          <w:lang w:eastAsia="es-ES"/>
+        </w:rPr>
+      </w:pPr>
+      <w:r>
+        <w:rPr>
+          <w:b/>
+          <w:bCs/>
+          <w:lang w:eastAsia="es-ES"/>
+        </w:rPr>
+        <w:t>IMPORTANTE</w:t>
+      </w:r>
+      <w:r>
+        <w:rPr>
+          <w:lang w:eastAsia="es-ES"/>
+        </w:rPr>
+        <w:t>. Usar estos dos comandos cada vez que se hagan modificaciones.</w:t>
+      </w:r>
+    </w:p>
+    <w:p>
+      <w:pPr>
+        <w:rPr>
+          <w:lang w:eastAsia="es-ES"/>
+        </w:rPr>
+      </w:pPr>
+      <w:r>
+        <w:rPr>
+          <w:lang w:eastAsia="es-ES"/>
+        </w:rPr>
+        <w:t>python manage.py makemigrations</w:t>
+      </w:r>
+    </w:p>
+    <w:p>
+      <w:pPr>
+        <w:rPr>
+          <w:lang w:eastAsia="es-ES"/>
+        </w:rPr>
+      </w:pPr>
+      <w:r>
+        <w:rPr>
+          <w:lang w:eastAsia="es-ES"/>
+        </w:rPr>
+        <w:t>python manage.py migrate</w:t>
+      </w:r>
+    </w:p>
+    <w:p>
+      <w:pPr>
+        <w:spacing w:before="400" w:after="120" w:line="240" w:lineRule="auto"/>
+        <w:outlineLvl w:val="0"/>
+        <w:rPr>
+          <w:rFonts w:ascii="Arial" w:eastAsia="Times New Roman" w:hAnsi="Arial" w:cs="Arial"/>
+          <w:color w:val="000000"/>
+          <w:kern w:val="36"/>
+          <w:sz w:val="40"/>
+          <w:szCs w:val="40"/>
+          <w:lang w:eastAsia="es-ES"/>
+          <w14:ligatures w14:val="none"/>
+        </w:rPr>
+      </w:pPr>
+      <w:r>
+        <w:rPr>
+          <w:rFonts w:ascii="Arial" w:eastAsia="Times New Roman" w:hAnsi="Arial" w:cs="Arial"/>
+          <w:color w:val="000000"/>
+          <w:kern w:val="36"/>
+          <w:sz w:val="40"/>
+          <w:szCs w:val="40"/>
+          <w:lang w:eastAsia="es-ES"/>
+          <w14:ligatures w14:val="none"/>
+        </w:rPr>
+        <w:t>8</w:t>
+      </w:r>
+      <w:r>
+        <w:rPr>
+          <w:rFonts w:ascii="Arial" w:eastAsia="Times New Roman" w:hAnsi="Arial" w:cs="Arial"/>
+          <w:color w:val="000000"/>
+          <w:kern w:val="36"/>
+          <w:sz w:val="40"/>
+          <w:szCs w:val="40"/>
+          <w:lang w:eastAsia="es-ES"/>
+          <w14:ligatures w14:val="none"/>
+        </w:rPr>
+        <w:t xml:space="preserve">. </w:t>
+      </w:r>
+      <w:r>
+        <w:rPr>
+          <w:rFonts w:ascii="Arial" w:eastAsia="Times New Roman" w:hAnsi="Arial" w:cs="Arial"/>
+          <w:color w:val="000000"/>
+          <w:kern w:val="36"/>
+          <w:sz w:val="40"/>
+          <w:szCs w:val="40"/>
+          <w:lang w:eastAsia="es-ES"/>
+          <w14:ligatures w14:val="none"/>
+        </w:rPr>
+        <w:t>Generar el usuario admin</w:t>
+      </w:r>
+    </w:p>
+    <w:p>
+      <w:pPr>
+        <w:pStyle w:val="Prrafodelista"/>
+        <w:numPr>
+          <w:ilvl w:val="0"/>
+          <w:numId w:val="2"/>
+        </w:numPr>
+        <w:rPr>
+          <w:lang w:eastAsia="es-ES"/>
+        </w:rPr>
+      </w:pPr>
+      <w:r>
+        <w:rPr>
+          <w:lang w:eastAsia="es-ES"/>
+        </w:rPr>
+        <w:t>En admin.py meter los modelos (meter cap con todos los modelos)</w:t>
+      </w:r>
+    </w:p>
+    <w:p>
+      <w:pPr>
+        <w:rPr>
+          <w:lang w:eastAsia="es-ES"/>
+        </w:rPr>
+      </w:pPr>
+    </w:p>
+    <w:p>
+      <w:pPr>
+        <w:rPr>
+          <w:lang w:eastAsia="es-ES"/>
+        </w:rPr>
+      </w:pPr>
+      <w:r>
+        <w:rPr>
+          <w:noProof/>
+        </w:rPr>
+        <w:lastRenderedPageBreak/>
+        <w:drawing>
+          <wp:inline distT="0" distB="0" distL="0" distR="0" wp14:anchorId="1C42C06B" wp14:editId="4A4D4098">
+            <wp:extent cx="5400040" cy="1158240"/>
+            <wp:effectExtent l="0" t="0" r="0" b="3810"/>
+            <wp:docPr id="1152631021" name="Imagen 1" descr="Texto&#10;&#10;Descripción generada automáticamente"/>
+            <wp:cNvGraphicFramePr>
+              <a:graphicFrameLocks xmlns:a="http://schemas.openxmlformats.org/drawingml/2006/main" noChangeAspect="1"/>
+            </wp:cNvGraphicFramePr>
+            <a:graphic xmlns:a="http://schemas.openxmlformats.org/drawingml/2006/main">
+              <a:graphicData uri="http://schemas.openxmlformats.org/drawingml/2006/picture">
+                <pic:pic xmlns:pic="http://schemas.openxmlformats.org/drawingml/2006/picture">
+                  <pic:nvPicPr>
+                    <pic:cNvPr id="1152631021" name="Imagen 1" descr="Texto&#10;&#10;Descripción generada automáticamente"/>
+                    <pic:cNvPicPr/>
+                  </pic:nvPicPr>
+                  <pic:blipFill>
+                    <a:blip r:embed="rId11"/>
+                    <a:stretch>
+                      <a:fillRect/>
+                    </a:stretch>
+                  </pic:blipFill>
+                  <pic:spPr>
+                    <a:xfrm>
+                      <a:off x="0" y="0"/>
+                      <a:ext cx="5400040" cy="1158240"/>
+                    </a:xfrm>
+                    <a:prstGeom prst="rect">
+                      <a:avLst/>
+                    </a:prstGeom>
+                  </pic:spPr>
+                </pic:pic>
+              </a:graphicData>
+            </a:graphic>
+          </wp:inline>
+        </w:drawing>
+      </w:r>
+    </w:p>
+    <w:p>
+      <w:pPr>
+        <w:rPr>
+          <w:lang w:eastAsia="es-ES"/>
+        </w:rPr>
+      </w:pPr>
+    </w:p>
+    <w:p>
+      <w:pPr>
+        <w:pStyle w:val="Prrafodelista"/>
+        <w:numPr>
+          <w:ilvl w:val="0"/>
+          <w:numId w:val="2"/>
+        </w:numPr>
+        <w:rPr>
+          <w:lang w:eastAsia="es-ES"/>
+        </w:rPr>
+      </w:pPr>
+      <w:r>
+        <w:rPr>
+          <w:lang w:eastAsia="es-ES"/>
+        </w:rPr>
+        <w:t>Crear el usuario y la contraseña</w:t>
+      </w:r>
+    </w:p>
+    <w:p>
+      <w:pPr>
+        <w:pStyle w:val="Prrafodelista"/>
+        <w:numPr>
+          <w:ilvl w:val="1"/>
+          <w:numId w:val="3"/>
+        </w:numPr>
+        <w:rPr>
+          <w:lang w:eastAsia="es-ES"/>
+        </w:rPr>
+      </w:pPr>
+      <w:r>
+        <w:rPr>
+          <w:lang w:eastAsia="es-ES"/>
+        </w:rPr>
+        <w:t>Usuario: admin</w:t>
+      </w:r>
+    </w:p>
+    <w:p>
+      <w:pPr>
+        <w:pStyle w:val="Prrafodelista"/>
+        <w:numPr>
+          <w:ilvl w:val="1"/>
+          <w:numId w:val="3"/>
+        </w:numPr>
+        <w:rPr>
+          <w:lang w:eastAsia="es-ES"/>
+        </w:rPr>
+      </w:pPr>
+      <w:r>
+        <w:rPr>
+          <w:lang w:eastAsia="es-ES"/>
+        </w:rPr>
+        <w:t>Contraseña: admin</w:t>
+      </w:r>
+    </w:p>
+    <w:p>
+      <w:pPr>
+        <w:rPr>
+          <w:lang w:eastAsia="es-ES"/>
+        </w:rPr>
+      </w:pPr>
+      <w:r>
+        <w:rPr>
+          <w:noProof/>
+        </w:rPr>
+        <w:drawing>
+          <wp:inline distT="0" distB="0" distL="0" distR="0" wp14:anchorId="70D5164B" wp14:editId="42FFD9BD">
+            <wp:extent cx="5400040" cy="550545"/>
+            <wp:effectExtent l="0" t="0" r="0" b="1905"/>
+            <wp:docPr id="2140805665" name="Imagen 1"/>
+            <wp:cNvGraphicFramePr>
+              <a:graphicFrameLocks xmlns:a="http://schemas.openxmlformats.org/drawingml/2006/main" noChangeAspect="1"/>
+            </wp:cNvGraphicFramePr>
+            <a:graphic xmlns:a="http://schemas.openxmlformats.org/drawingml/2006/main">
+              <a:graphicData uri="http://schemas.openxmlformats.org/drawingml/2006/picture">
+                <pic:pic xmlns:pic="http://schemas.openxmlformats.org/drawingml/2006/picture">
+                  <pic:nvPicPr>
+                    <pic:cNvPr id="2140805665" name=""/>
+                    <pic:cNvPicPr/>
+                  </pic:nvPicPr>
+                  <pic:blipFill>
+                    <a:blip r:embed="rId12"/>
+                    <a:stretch>
+                      <a:fillRect/>
+                    </a:stretch>
+                  </pic:blipFill>
+                  <pic:spPr>
+                    <a:xfrm>
+                      <a:off x="0" y="0"/>
+                      <a:ext cx="5400040" cy="550545"/>
+                    </a:xfrm>
+                    <a:prstGeom prst="rect">
+                      <a:avLst/>
+                    </a:prstGeom>
+                  </pic:spPr>
+                </pic:pic>
+              </a:graphicData>
+            </a:graphic>
+          </wp:inline>
+        </w:drawing>
+      </w:r>
+    </w:p>
+    <w:p>
+      <w:pPr>
+        <w:rPr>
+          <w:lang w:eastAsia="es-ES"/>
+        </w:rPr>
+      </w:pPr>
+      <w:r>
+        <w:rPr>
+          <w:noProof/>
+        </w:rPr>
+        <w:drawing>
+          <wp:inline distT="0" distB="0" distL="0" distR="0" wp14:anchorId="008825E1" wp14:editId="0221DF37">
+            <wp:extent cx="3609975" cy="285750"/>
+            <wp:effectExtent l="0" t="0" r="9525" b="0"/>
+            <wp:docPr id="1749643929" name="Imagen 1"/>
+            <wp:cNvGraphicFramePr>
+              <a:graphicFrameLocks xmlns:a="http://schemas.openxmlformats.org/drawingml/2006/main" noChangeAspect="1"/>
+            </wp:cNvGraphicFramePr>
+            <a:graphic xmlns:a="http://schemas.openxmlformats.org/drawingml/2006/main">
+              <a:graphicData uri="http://schemas.openxmlformats.org/drawingml/2006/picture">
+                <pic:pic xmlns:pic="http://schemas.openxmlformats.org/drawingml/2006/picture">
+                  <pic:nvPicPr>
+                    <pic:cNvPr id="1749643929" name=""/>
+                    <pic:cNvPicPr/>
+                  </pic:nvPicPr>
+                  <pic:blipFill>
+                    <a:blip r:embed="rId13"/>
+                    <a:stretch>
+                      <a:fillRect/>
+                    </a:stretch>
+                  </pic:blipFill>
+                  <pic:spPr>
+                    <a:xfrm>
+                      <a:off x="0" y="0"/>
+                      <a:ext cx="3609975" cy="285750"/>
+                    </a:xfrm>
+                    <a:prstGeom prst="rect">
+                      <a:avLst/>
+                    </a:prstGeom>
+                  </pic:spPr>
+                </pic:pic>
+              </a:graphicData>
+            </a:graphic>
+          </wp:inline>
+        </w:drawing>
+      </w:r>
+    </w:p>
+    <w:p>
+      <w:pPr>
+        <w:rPr>
+          <w:lang w:eastAsia="es-ES"/>
+        </w:rPr>
+      </w:pPr>
+      <w:r>
+        <w:rPr>
+          <w:noProof/>
+        </w:rPr>
+        <w:drawing>
+          <wp:inline distT="0" distB="0" distL="0" distR="0" wp14:anchorId="709F4267" wp14:editId="0382EE8B">
+            <wp:extent cx="5400040" cy="1492250"/>
+            <wp:effectExtent l="0" t="0" r="0" b="0"/>
+            <wp:docPr id="1835066437" name="Imagen 1" descr="Interfaz de usuario gráfica, Texto, Aplicación&#10;&#10;Descripción generada automáticamente"/>
+            <wp:cNvGraphicFramePr>
+              <a:graphicFrameLocks xmlns:a="http://schemas.openxmlformats.org/drawingml/2006/main" noChangeAspect="1"/>
+            </wp:cNvGraphicFramePr>
+            <a:graphic xmlns:a="http://schemas.openxmlformats.org/drawingml/2006/main">
+              <a:graphicData uri="http://schemas.openxmlformats.org/drawingml/2006/picture">
+                <pic:pic xmlns:pic="http://schemas.openxmlformats.org/drawingml/2006/picture">
+                  <pic:nvPicPr>
+                    <pic:cNvPr id="1835066437" name="Imagen 1" descr="Interfaz de usuario gráfica, Texto, Aplicación&#10;&#10;Descripción generada automáticamente"/>
+                    <pic:cNvPicPr/>
+                  </pic:nvPicPr>
+                  <pic:blipFill>
+                    <a:blip r:embed="rId14"/>
+                    <a:stretch>
+                      <a:fillRect/>
+                    </a:stretch>
+                  </pic:blipFill>
+                  <pic:spPr>
+                    <a:xfrm>
+                      <a:off x="0" y="0"/>
+                      <a:ext cx="5400040" cy="1492250"/>
+                    </a:xfrm>
+                    <a:prstGeom prst="rect">
+                      <a:avLst/>
+                    </a:prstGeom>
+                  </pic:spPr>
+                </pic:pic>
+              </a:graphicData>
+            </a:graphic>
+          </wp:inline>
+        </w:drawing>
+      </w:r>
+    </w:p>
+    <w:p>
+      <w:pPr>
+        <w:spacing w:before="400" w:after="120" w:line="240" w:lineRule="auto"/>
+        <w:outlineLvl w:val="0"/>
+        <w:rPr>
+          <w:rFonts w:ascii="Arial" w:eastAsia="Times New Roman" w:hAnsi="Arial" w:cs="Arial"/>
+          <w:color w:val="000000"/>
+          <w:kern w:val="36"/>
+          <w:sz w:val="40"/>
+          <w:szCs w:val="40"/>
+          <w:lang w:eastAsia="es-ES"/>
+          <w14:ligatures w14:val="none"/>
+        </w:rPr>
+      </w:pPr>
+      <w:r>
+        <w:rPr>
+          <w:rFonts w:ascii="Arial" w:eastAsia="Times New Roman" w:hAnsi="Arial" w:cs="Arial"/>
+          <w:color w:val="000000"/>
+          <w:kern w:val="36"/>
+          <w:sz w:val="40"/>
+          <w:szCs w:val="40"/>
+          <w:lang w:eastAsia="es-ES"/>
+          <w14:ligatures w14:val="none"/>
+        </w:rPr>
+        <w:t>9</w:t>
+      </w:r>
+      <w:r>
+        <w:rPr>
+          <w:rFonts w:ascii="Arial" w:eastAsia="Times New Roman" w:hAnsi="Arial" w:cs="Arial"/>
+          <w:color w:val="000000"/>
+          <w:kern w:val="36"/>
+          <w:sz w:val="40"/>
+          <w:szCs w:val="40"/>
+          <w:lang w:eastAsia="es-ES"/>
+          <w14:ligatures w14:val="none"/>
+        </w:rPr>
+        <w:t xml:space="preserve">. </w:t>
+      </w:r>
+      <w:r>
+        <w:rPr>
+          <w:rFonts w:ascii="Arial" w:eastAsia="Times New Roman" w:hAnsi="Arial" w:cs="Arial"/>
+          <w:color w:val="000000"/>
+          <w:kern w:val="36"/>
+          <w:sz w:val="40"/>
+          <w:szCs w:val="40"/>
+          <w:lang w:eastAsia="es-ES"/>
+          <w14:ligatures w14:val="none"/>
+        </w:rPr>
+        <w:t>Pequeñas gestiones</w:t>
+      </w:r>
+    </w:p>
+    <w:p>
+      <w:pPr>
+        <w:pStyle w:val="Prrafodelista"/>
+        <w:numPr>
+          <w:ilvl w:val="0"/>
+          <w:numId w:val="3"/>
+        </w:numPr>
+        <w:rPr>
+          <w:lang w:eastAsia="es-ES"/>
+        </w:rPr>
+      </w:pPr>
+      <w:r>
+        <w:rPr>
+          <w:lang w:eastAsia="es-ES"/>
+        </w:rPr>
+        <w:t xml:space="preserve">Cambiar el idioma </w:t>
+      </w:r>
+      <w:r>
+        <w:rPr>
+          <w:lang w:eastAsia="es-ES"/>
+        </w:rPr>
+        <w:sym w:font="Wingdings" w:char="F0E0"/>
+      </w:r>
+      <w:r>
+        <w:rPr>
+          <w:lang w:eastAsia="es-ES"/>
+        </w:rPr>
+        <w:t xml:space="preserve"> en settings.py </w:t>
+      </w:r>
+    </w:p>
+    <w:p>
+      <w:pPr>
+        <w:rPr>
+          <w:lang w:eastAsia="es-ES"/>
+        </w:rPr>
+      </w:pPr>
+      <w:r>
+        <w:rPr>
+          <w:noProof/>
+        </w:rPr>
+        <w:drawing>
+          <wp:inline distT="0" distB="0" distL="0" distR="0" wp14:anchorId="1E6A08A4" wp14:editId="3648ADE7">
+            <wp:extent cx="2038350" cy="649386"/>
+            <wp:effectExtent l="0" t="0" r="0" b="0"/>
+            <wp:docPr id="1268861516" name="Imagen 1"/>
+            <wp:cNvGraphicFramePr>
+              <a:graphicFrameLocks xmlns:a="http://schemas.openxmlformats.org/drawingml/2006/main" noChangeAspect="1"/>
+            </wp:cNvGraphicFramePr>
+            <a:graphic xmlns:a="http://schemas.openxmlformats.org/drawingml/2006/main">
+              <a:graphicData uri="http://schemas.openxmlformats.org/drawingml/2006/picture">
+                <pic:pic xmlns:pic="http://schemas.openxmlformats.org/drawingml/2006/picture">
+                  <pic:nvPicPr>
+                    <pic:cNvPr id="1268861516" name=""/>
+                    <pic:cNvPicPr/>
+                  </pic:nvPicPr>
+                  <pic:blipFill>
+                    <a:blip r:embed="rId15"/>
+                    <a:stretch>
+                      <a:fillRect/>
+                    </a:stretch>
+                  </pic:blipFill>
+                  <pic:spPr>
+                    <a:xfrm>
+                      <a:off x="0" y="0"/>
+                      <a:ext cx="2053272" cy="654140"/>
+                    </a:xfrm>
+                    <a:prstGeom prst="rect">
+                      <a:avLst/>
+                    </a:prstGeom>
+                  </pic:spPr>
+                </pic:pic>
+              </a:graphicData>
+            </a:graphic>
+          </wp:inline>
+        </w:drawing>
+      </w:r>
+    </w:p>
+    <w:p>
+      <w:pPr>
+        <w:spacing w:after="0" w:line="240" w:lineRule="auto"/>
+        <w:rPr>
+          <w:rFonts w:ascii="Times New Roman" w:eastAsia="Times New Roman" w:hAnsi="Times New Roman" w:cs="Times New Roman"/>
+          <w:kern w:val="0"/>
+          <w:sz w:val="24"/>
+          <w:szCs w:val="24"/>
+          <w:lang w:eastAsia="es-ES"/>
+          <w14:ligatures w14:val="none"/>
+        </w:rPr>
+      </w:pPr>
+    </w:p>
+    <w:p>
+      <w:r>
+        <w:rPr>
+          <w:noProof/>
+        </w:rPr>
+        <w:drawing>
+          <wp:inline distT="0" distB="0" distL="0" distR="0" wp14:anchorId="1A9E502D" wp14:editId="0464D480">
+            <wp:extent cx="5400040" cy="636905"/>
+            <wp:effectExtent l="0" t="0" r="0" b="0"/>
+            <wp:docPr id="659879070" name="Imagen 1"/>
+            <wp:cNvGraphicFramePr>
+              <a:graphicFrameLocks xmlns:a="http://schemas.openxmlformats.org/drawingml/2006/main" noChangeAspect="1"/>
+            </wp:cNvGraphicFramePr>
+            <a:graphic xmlns:a="http://schemas.openxmlformats.org/drawingml/2006/main">
+              <a:graphicData uri="http://schemas.openxmlformats.org/drawingml/2006/picture">
+                <pic:pic xmlns:pic="http://schemas.openxmlformats.org/drawingml/2006/picture">
+                  <pic:nvPicPr>
+                    <pic:cNvPr id="659879070" name=""/>
+                    <pic:cNvPicPr/>
+                  </pic:nvPicPr>
+                  <pic:blipFill>
+                    <a:blip r:embed="rId16"/>
+                    <a:stretch>
+                      <a:fillRect/>
+                    </a:stretch>
+                  </pic:blipFill>
+                  <pic:spPr>
+                    <a:xfrm>
+                      <a:off x="0" y="0"/>
+                      <a:ext cx="5400040" cy="636905"/>
+                    </a:xfrm>
+                    <a:prstGeom prst="rect">
+                      <a:avLst/>
+                    </a:prstGeom>
+                  </pic:spPr>
+                </pic:pic>
+              </a:graphicData>
+            </a:graphic>
+          </wp:inline>
+        </w:drawing>
+      </w:r>
+    </w:p>
     <w:sectPr>
       <w:pgSz w:w="11906" w:h="16838"/>
       <w:pgMar w:top="1417" w:right="1701" w:bottom="1417" w:left="1701" w:header="708" w:footer="708" w:gutter="0"/>
@@ -596,6 +1382,335 @@
     </w:sectPr>
   </w:body>
 </w:document>
+</file>
+
+<file path=word/numbering.xml><?xml version="1.0" encoding="utf-8"?>
+<w:numbering xmlns:wpc="http://schemas.microsoft.com/office/word/2010/wordprocessingCanvas" xmlns:cx="http://schemas.microsoft.com/office/drawing/2014/chartex" xmlns:cx1="http://schemas.microsoft.com/office/drawing/2015/9/8/chartex" xmlns:cx2="http://schemas.microsoft.com/office/drawing/2015/10/21/chartex" xmlns:cx3="http://schemas.microsoft.com/office/drawing/2016/5/9/chartex" xmlns:cx4="http://schemas.microsoft.com/office/drawing/2016/5/10/chartex" xmlns:cx5="http://schemas.microsoft.com/office/drawing/2016/5/11/chartex" xmlns:cx6="http://schemas.microsoft.com/office/drawing/2016/5/12/chartex" xmlns:cx7="http://schemas.microsoft.com/office/drawing/2016/5/13/chartex" xmlns:cx8="http://schemas.microsoft.com/office/drawing/2016/5/14/chartex" xmlns:mc="http://schemas.openxmlformats.org/markup-compatibility/2006" xmlns:aink="http://schemas.microsoft.com/office/drawing/2016/ink" xmlns:am3d="http://schemas.microsoft.com/office/drawing/2017/model3d" xmlns:o="urn:schemas-microsoft-com:office:office" xmlns:oel="http://schemas.microsoft.com/office/2019/extlst" xmlns:r="http://schemas.openxmlformats.org/officeDocument/2006/relationships" xmlns:m="http://schemas.openxmlformats.org/officeDocument/2006/math" xmlns:v="urn:schemas-microsoft-com:vml" xmlns:wp14="http://schemas.microsoft.com/office/word/2010/wordprocessingDrawing" xmlns:wp="http://schemas.openxmlformats.org/drawingml/2006/wordprocessingDrawing" xmlns:w10="urn:schemas-microsoft-com:office:word" xmlns:w="http://schemas.openxmlformats.org/wordprocessingml/2006/main" xmlns:w14="http://schemas.microsoft.com/office/word/2010/wordml" xmlns:w15="http://schemas.microsoft.com/office/word/2012/wordml" xmlns:w16cex="http://schemas.microsoft.com/office/word/2018/wordml/cex" xmlns:w16cid="http://schemas.microsoft.com/office/word/2016/wordml/cid" xmlns:w16="http://schemas.microsoft.com/office/word/2018/wordml" xmlns:w16sdtdh="http://schemas.microsoft.com/office/word/2020/wordml/sdtdatahash" xmlns:w16se="http://schemas.microsoft.com/office/word/2015/wordml/symex" xmlns:wpg="http://schemas.microsoft.com/office/word/2010/wordprocessingGroup" xmlns:wpi="http://schemas.microsoft.com/office/word/2010/wordprocessingInk" xmlns:wne="http://schemas.microsoft.com/office/word/2006/wordml" xmlns:wps="http://schemas.microsoft.com/office/word/2010/wordprocessingShape" mc:Ignorable="w14 w15 w16se w16cid w16 w16cex w16sdtdh wp14">
+  <w:abstractNum w:abstractNumId="0" w15:restartNumberingAfterBreak="0">
+    <w:nsid w:val="036D1E39"/>
+    <w:multiLevelType w:val="hybridMultilevel"/>
+    <w:tmpl w:val="495E2456"/>
+    <w:lvl w:ilvl="0" w:tplc="0C0A000F">
+      <w:start w:val="1"/>
+      <w:numFmt w:val="decimal"/>
+      <w:lvlText w:val="%1."/>
+      <w:lvlJc w:val="left"/>
+      <w:pPr>
+        <w:ind w:left="720" w:hanging="360"/>
+      </w:pPr>
+      <w:rPr>
+        <w:rFonts w:hint="default"/>
+      </w:rPr>
+    </w:lvl>
+    <w:lvl w:ilvl="1" w:tplc="0C0A0019" w:tentative="1">
+      <w:start w:val="1"/>
+      <w:numFmt w:val="lowerLetter"/>
+      <w:lvlText w:val="%2."/>
+      <w:lvlJc w:val="left"/>
+      <w:pPr>
+        <w:ind w:left="1440" w:hanging="360"/>
+      </w:pPr>
+    </w:lvl>
+    <w:lvl w:ilvl="2" w:tplc="0C0A001B" w:tentative="1">
+      <w:start w:val="1"/>
+      <w:numFmt w:val="lowerRoman"/>
+      <w:lvlText w:val="%3."/>
+      <w:lvlJc w:val="right"/>
+      <w:pPr>
+        <w:ind w:left="2160" w:hanging="180"/>
+      </w:pPr>
+    </w:lvl>
+    <w:lvl w:ilvl="3" w:tplc="0C0A000F" w:tentative="1">
+      <w:start w:val="1"/>
+      <w:numFmt w:val="decimal"/>
+      <w:lvlText w:val="%4."/>
+      <w:lvlJc w:val="left"/>
+      <w:pPr>
+        <w:ind w:left="2880" w:hanging="360"/>
+      </w:pPr>
+    </w:lvl>
+    <w:lvl w:ilvl="4" w:tplc="0C0A0019" w:tentative="1">
+      <w:start w:val="1"/>
+      <w:numFmt w:val="lowerLetter"/>
+      <w:lvlText w:val="%5."/>
+      <w:lvlJc w:val="left"/>
+      <w:pPr>
+        <w:ind w:left="3600" w:hanging="360"/>
+      </w:pPr>
+    </w:lvl>
+    <w:lvl w:ilvl="5" w:tplc="0C0A001B" w:tentative="1">
+      <w:start w:val="1"/>
+      <w:numFmt w:val="lowerRoman"/>
+      <w:lvlText w:val="%6."/>
+      <w:lvlJc w:val="right"/>
+      <w:pPr>
+        <w:ind w:left="4320" w:hanging="180"/>
+      </w:pPr>
+    </w:lvl>
+    <w:lvl w:ilvl="6" w:tplc="0C0A000F" w:tentative="1">
+      <w:start w:val="1"/>
+      <w:numFmt w:val="decimal"/>
+      <w:lvlText w:val="%7."/>
+      <w:lvlJc w:val="left"/>
+      <w:pPr>
+        <w:ind w:left="5040" w:hanging="360"/>
+      </w:pPr>
+    </w:lvl>
+    <w:lvl w:ilvl="7" w:tplc="0C0A0019" w:tentative="1">
+      <w:start w:val="1"/>
+      <w:numFmt w:val="lowerLetter"/>
+      <w:lvlText w:val="%8."/>
+      <w:lvlJc w:val="left"/>
+      <w:pPr>
+        <w:ind w:left="5760" w:hanging="360"/>
+      </w:pPr>
+    </w:lvl>
+    <w:lvl w:ilvl="8" w:tplc="0C0A001B" w:tentative="1">
+      <w:start w:val="1"/>
+      <w:numFmt w:val="lowerRoman"/>
+      <w:lvlText w:val="%9."/>
+      <w:lvlJc w:val="right"/>
+      <w:pPr>
+        <w:ind w:left="6480" w:hanging="180"/>
+      </w:pPr>
+    </w:lvl>
+  </w:abstractNum>
+  <w:abstractNum w:abstractNumId="1" w15:restartNumberingAfterBreak="0">
+    <w:nsid w:val="23856AC1"/>
+    <w:multiLevelType w:val="hybridMultilevel"/>
+    <w:tmpl w:val="F9F84F78"/>
+    <w:lvl w:ilvl="0" w:tplc="0C0A0001">
+      <w:start w:val="1"/>
+      <w:numFmt w:val="bullet"/>
+      <w:lvlText w:val=""/>
+      <w:lvlJc w:val="left"/>
+      <w:pPr>
+        <w:ind w:left="720" w:hanging="360"/>
+      </w:pPr>
+      <w:rPr>
+        <w:rFonts w:ascii="Symbol" w:hAnsi="Symbol" w:hint="default"/>
+      </w:rPr>
+    </w:lvl>
+    <w:lvl w:ilvl="1" w:tplc="0C0A0003">
+      <w:start w:val="1"/>
+      <w:numFmt w:val="bullet"/>
+      <w:lvlText w:val="o"/>
+      <w:lvlJc w:val="left"/>
+      <w:pPr>
+        <w:ind w:left="1440" w:hanging="360"/>
+      </w:pPr>
+      <w:rPr>
+        <w:rFonts w:ascii="Courier New" w:hAnsi="Courier New" w:cs="Courier New" w:hint="default"/>
+      </w:rPr>
+    </w:lvl>
+    <w:lvl w:ilvl="2" w:tplc="0C0A0005" w:tentative="1">
+      <w:start w:val="1"/>
+      <w:numFmt w:val="bullet"/>
+      <w:lvlText w:val=""/>
+      <w:lvlJc w:val="left"/>
+      <w:pPr>
+        <w:ind w:left="2160" w:hanging="360"/>
+      </w:pPr>
+      <w:rPr>
+        <w:rFonts w:ascii="Wingdings" w:hAnsi="Wingdings" w:hint="default"/>
+      </w:rPr>
+    </w:lvl>
+    <w:lvl w:ilvl="3" w:tplc="0C0A0001" w:tentative="1">
+      <w:start w:val="1"/>
+      <w:numFmt w:val="bullet"/>
+      <w:lvlText w:val=""/>
+      <w:lvlJc w:val="left"/>
+      <w:pPr>
+        <w:ind w:left="2880" w:hanging="360"/>
+      </w:pPr>
+      <w:rPr>
+        <w:rFonts w:ascii="Symbol" w:hAnsi="Symbol" w:hint="default"/>
+      </w:rPr>
+    </w:lvl>
+    <w:lvl w:ilvl="4" w:tplc="0C0A0003" w:tentative="1">
+      <w:start w:val="1"/>
+      <w:numFmt w:val="bullet"/>
+      <w:lvlText w:val="o"/>
+      <w:lvlJc w:val="left"/>
+      <w:pPr>
+        <w:ind w:left="3600" w:hanging="360"/>
+      </w:pPr>
+      <w:rPr>
+        <w:rFonts w:ascii="Courier New" w:hAnsi="Courier New" w:cs="Courier New" w:hint="default"/>
+      </w:rPr>
+    </w:lvl>
+    <w:lvl w:ilvl="5" w:tplc="0C0A0005" w:tentative="1">
+      <w:start w:val="1"/>
+      <w:numFmt w:val="bullet"/>
+      <w:lvlText w:val=""/>
+      <w:lvlJc w:val="left"/>
+      <w:pPr>
+        <w:ind w:left="4320" w:hanging="360"/>
+      </w:pPr>
+      <w:rPr>
+        <w:rFonts w:ascii="Wingdings" w:hAnsi="Wingdings" w:hint="default"/>
+      </w:rPr>
+    </w:lvl>
+    <w:lvl w:ilvl="6" w:tplc="0C0A0001" w:tentative="1">
+      <w:start w:val="1"/>
+      <w:numFmt w:val="bullet"/>
+      <w:lvlText w:val=""/>
+      <w:lvlJc w:val="left"/>
+      <w:pPr>
+        <w:ind w:left="5040" w:hanging="360"/>
+      </w:pPr>
+      <w:rPr>
+        <w:rFonts w:ascii="Symbol" w:hAnsi="Symbol" w:hint="default"/>
+      </w:rPr>
+    </w:lvl>
+    <w:lvl w:ilvl="7" w:tplc="0C0A0003" w:tentative="1">
+      <w:start w:val="1"/>
+      <w:numFmt w:val="bullet"/>
+      <w:lvlText w:val="o"/>
+      <w:lvlJc w:val="left"/>
+      <w:pPr>
+        <w:ind w:left="5760" w:hanging="360"/>
+      </w:pPr>
+      <w:rPr>
+        <w:rFonts w:ascii="Courier New" w:hAnsi="Courier New" w:cs="Courier New" w:hint="default"/>
+      </w:rPr>
+    </w:lvl>
+    <w:lvl w:ilvl="8" w:tplc="0C0A0005" w:tentative="1">
+      <w:start w:val="1"/>
+      <w:numFmt w:val="bullet"/>
+      <w:lvlText w:val=""/>
+      <w:lvlJc w:val="left"/>
+      <w:pPr>
+        <w:ind w:left="6480" w:hanging="360"/>
+      </w:pPr>
+      <w:rPr>
+        <w:rFonts w:ascii="Wingdings" w:hAnsi="Wingdings" w:hint="default"/>
+      </w:rPr>
+    </w:lvl>
+  </w:abstractNum>
+  <w:abstractNum w:abstractNumId="2" w15:restartNumberingAfterBreak="0">
+    <w:nsid w:val="75452532"/>
+    <w:multiLevelType w:val="hybridMultilevel"/>
+    <w:tmpl w:val="582E5C06"/>
+    <w:lvl w:ilvl="0" w:tplc="0C0A0001">
+      <w:start w:val="1"/>
+      <w:numFmt w:val="bullet"/>
+      <w:lvlText w:val=""/>
+      <w:lvlJc w:val="left"/>
+      <w:pPr>
+        <w:ind w:left="720" w:hanging="360"/>
+      </w:pPr>
+      <w:rPr>
+        <w:rFonts w:ascii="Symbol" w:hAnsi="Symbol" w:hint="default"/>
+      </w:rPr>
+    </w:lvl>
+    <w:lvl w:ilvl="1" w:tplc="0C0A0003" w:tentative="1">
+      <w:start w:val="1"/>
+      <w:numFmt w:val="bullet"/>
+      <w:lvlText w:val="o"/>
+      <w:lvlJc w:val="left"/>
+      <w:pPr>
+        <w:ind w:left="1440" w:hanging="360"/>
+      </w:pPr>
+      <w:rPr>
+        <w:rFonts w:ascii="Courier New" w:hAnsi="Courier New" w:cs="Courier New" w:hint="default"/>
+      </w:rPr>
+    </w:lvl>
+    <w:lvl w:ilvl="2" w:tplc="0C0A0005" w:tentative="1">
+      <w:start w:val="1"/>
+      <w:numFmt w:val="bullet"/>
+      <w:lvlText w:val=""/>
+      <w:lvlJc w:val="left"/>
+      <w:pPr>
+        <w:ind w:left="2160" w:hanging="360"/>
+      </w:pPr>
+      <w:rPr>
+        <w:rFonts w:ascii="Wingdings" w:hAnsi="Wingdings" w:hint="default"/>
+      </w:rPr>
+    </w:lvl>
+    <w:lvl w:ilvl="3" w:tplc="0C0A0001" w:tentative="1">
+      <w:start w:val="1"/>
+      <w:numFmt w:val="bullet"/>
+      <w:lvlText w:val=""/>
+      <w:lvlJc w:val="left"/>
+      <w:pPr>
+        <w:ind w:left="2880" w:hanging="360"/>
+      </w:pPr>
+      <w:rPr>
+        <w:rFonts w:ascii="Symbol" w:hAnsi="Symbol" w:hint="default"/>
+      </w:rPr>
+    </w:lvl>
+    <w:lvl w:ilvl="4" w:tplc="0C0A0003" w:tentative="1">
+      <w:start w:val="1"/>
+      <w:numFmt w:val="bullet"/>
+      <w:lvlText w:val="o"/>
+      <w:lvlJc w:val="left"/>
+      <w:pPr>
+        <w:ind w:left="3600" w:hanging="360"/>
+      </w:pPr>
+      <w:rPr>
+        <w:rFonts w:ascii="Courier New" w:hAnsi="Courier New" w:cs="Courier New" w:hint="default"/>
+      </w:rPr>
+    </w:lvl>
+    <w:lvl w:ilvl="5" w:tplc="0C0A0005" w:tentative="1">
+      <w:start w:val="1"/>
+      <w:numFmt w:val="bullet"/>
+      <w:lvlText w:val=""/>
+      <w:lvlJc w:val="left"/>
+      <w:pPr>
+        <w:ind w:left="4320" w:hanging="360"/>
+      </w:pPr>
+      <w:rPr>
+        <w:rFonts w:ascii="Wingdings" w:hAnsi="Wingdings" w:hint="default"/>
+      </w:rPr>
+    </w:lvl>
+    <w:lvl w:ilvl="6" w:tplc="0C0A0001" w:tentative="1">
+      <w:start w:val="1"/>
+      <w:numFmt w:val="bullet"/>
+      <w:lvlText w:val=""/>
+      <w:lvlJc w:val="left"/>
+      <w:pPr>
+        <w:ind w:left="5040" w:hanging="360"/>
+      </w:pPr>
+      <w:rPr>
+        <w:rFonts w:ascii="Symbol" w:hAnsi="Symbol" w:hint="default"/>
+      </w:rPr>
+    </w:lvl>
+    <w:lvl w:ilvl="7" w:tplc="0C0A0003" w:tentative="1">
+      <w:start w:val="1"/>
+      <w:numFmt w:val="bullet"/>
+      <w:lvlText w:val="o"/>
+      <w:lvlJc w:val="left"/>
+      <w:pPr>
+        <w:ind w:left="5760" w:hanging="360"/>
+      </w:pPr>
+      <w:rPr>
+        <w:rFonts w:ascii="Courier New" w:hAnsi="Courier New" w:cs="Courier New" w:hint="default"/>
+      </w:rPr>
+    </w:lvl>
+    <w:lvl w:ilvl="8" w:tplc="0C0A0005" w:tentative="1">
+      <w:start w:val="1"/>
+      <w:numFmt w:val="bullet"/>
+      <w:lvlText w:val=""/>
+      <w:lvlJc w:val="left"/>
+      <w:pPr>
+        <w:ind w:left="6480" w:hanging="360"/>
+      </w:pPr>
+      <w:rPr>
+        <w:rFonts w:ascii="Wingdings" w:hAnsi="Wingdings" w:hint="default"/>
+      </w:rPr>
+    </w:lvl>
+  </w:abstractNum>
+  <w:num w:numId="1" w16cid:durableId="1924146978">
+    <w:abstractNumId w:val="2"/>
+  </w:num>
+  <w:num w:numId="2" w16cid:durableId="73010994">
+    <w:abstractNumId w:val="0"/>
+  </w:num>
+  <w:num w:numId="3" w16cid:durableId="1408071084">
+    <w:abstractNumId w:val="1"/>
+  </w:num>
+</w:numbering>
 </file>
 
 <file path=word/styles.xml><?xml version="1.0" encoding="utf-8"?>
@@ -998,6 +2113,7 @@
   <w:style w:type="paragraph" w:default="1" w:styleId="Normal">
     <w:name w:val="Normal"/>
     <w:qFormat/>
+    <w:rsid w:val="00ED2893"/>
   </w:style>
   <w:style w:type="paragraph" w:styleId="Ttulo1">
     <w:name w:val="heading 1"/>

</xml_diff>

<commit_message>
editar models.py, crear la primera vista EmpleadoListView y su template y URL
</commit_message>
<xml_diff>
--- a/Pasos dados durante el proyecto.docx
+++ b/Pasos dados durante el proyecto.docx
@@ -79,7 +79,7 @@
           <w14:ligatures w14:val="none"/>
         </w:rPr>
         <w:drawing>
-          <wp:inline distT="0" distB="0" distL="0" distR="0" wp14:anchorId="58022034" wp14:editId="41A4B071">
+          <wp:inline distT="0" distB="0" distL="0" distR="0" wp14:anchorId="58022034" wp14:editId="71008975">
             <wp:extent cx="5400040" cy="173355"/>
             <wp:effectExtent l="0" t="0" r="0" b="0"/>
             <wp:docPr id="739069127" name="Imagen 5"/>
@@ -376,7 +376,29 @@
           <w:lang w:eastAsia="es-ES"/>
           <w14:ligatures w14:val="none"/>
         </w:rPr>
-        <w:t>se ha creado una vista y se ha probado con una url apuntando a esa vista.</w:t>
+        <w:t xml:space="preserve">se ha creado una vista y se ha probado con una </w:t>
+      </w:r>
+      <w:proofErr w:type="spellStart"/>
+      <w:r>
+        <w:rPr>
+          <w:rFonts w:ascii="Arial" w:eastAsia="Times New Roman" w:hAnsi="Arial" w:cs="Arial"/>
+          <w:color w:val="000000"/>
+          <w:kern w:val="0"/>
+          <w:lang w:eastAsia="es-ES"/>
+          <w14:ligatures w14:val="none"/>
+        </w:rPr>
+        <w:t>url</w:t>
+      </w:r>
+      <w:proofErr w:type="spellEnd"/>
+      <w:r>
+        <w:rPr>
+          <w:rFonts w:ascii="Arial" w:eastAsia="Times New Roman" w:hAnsi="Arial" w:cs="Arial"/>
+          <w:color w:val="000000"/>
+          <w:kern w:val="0"/>
+          <w:lang w:eastAsia="es-ES"/>
+          <w14:ligatures w14:val="none"/>
+        </w:rPr>
+        <w:t xml:space="preserve"> apuntando a esa vista.</w:t>
       </w:r>
     </w:p>
     <w:p>
@@ -402,7 +424,7 @@
           <w14:ligatures w14:val="none"/>
         </w:rPr>
         <w:drawing>
-          <wp:inline distT="0" distB="0" distL="0" distR="0" wp14:anchorId="342360AE" wp14:editId="2B38EB39">
+          <wp:inline distT="0" distB="0" distL="0" distR="0" wp14:anchorId="342360AE" wp14:editId="616EC175">
             <wp:extent cx="5400040" cy="1943735"/>
             <wp:effectExtent l="0" t="0" r="0" b="0"/>
             <wp:docPr id="428168007" name="Imagen 2" descr="Interfaz de usuario gráfica, Texto, Aplicación&#10;&#10;Descripción generada automáticamente"/>
@@ -613,7 +635,33 @@
           <w:lang w:eastAsia="es-ES"/>
           <w14:ligatures w14:val="none"/>
         </w:rPr>
-        <w:t>Generar esqueleto del proyecto (Directorys)</w:t>
+        <w:t>Generar esqueleto del proyecto (</w:t>
+      </w:r>
+      <w:proofErr w:type="spellStart"/>
+      <w:r>
+        <w:rPr>
+          <w:rFonts w:ascii="Arial" w:eastAsia="Times New Roman" w:hAnsi="Arial" w:cs="Arial"/>
+          <w:color w:val="000000"/>
+          <w:kern w:val="36"/>
+          <w:sz w:val="40"/>
+          <w:szCs w:val="40"/>
+          <w:lang w:eastAsia="es-ES"/>
+          <w14:ligatures w14:val="none"/>
+        </w:rPr>
+        <w:t>Directorys</w:t>
+      </w:r>
+      <w:proofErr w:type="spellEnd"/>
+      <w:r>
+        <w:rPr>
+          <w:rFonts w:ascii="Arial" w:eastAsia="Times New Roman" w:hAnsi="Arial" w:cs="Arial"/>
+          <w:color w:val="000000"/>
+          <w:kern w:val="36"/>
+          <w:sz w:val="40"/>
+          <w:szCs w:val="40"/>
+          <w:lang w:eastAsia="es-ES"/>
+          <w14:ligatures w14:val="none"/>
+        </w:rPr>
+        <w:t>)</w:t>
       </w:r>
     </w:p>
     <w:p>
@@ -631,7 +679,21 @@
         <w:rPr>
           <w:lang w:eastAsia="es-ES"/>
         </w:rPr>
-        <w:t xml:space="preserve">Crear la carpeta static  </w:t>
+        <w:t xml:space="preserve">Crear la carpeta </w:t>
+      </w:r>
+      <w:proofErr w:type="spellStart"/>
+      <w:r>
+        <w:rPr>
+          <w:lang w:eastAsia="es-ES"/>
+        </w:rPr>
+        <w:t>static</w:t>
+      </w:r>
+      <w:proofErr w:type="spellEnd"/>
+      <w:r>
+        <w:rPr>
+          <w:lang w:eastAsia="es-ES"/>
+        </w:rPr>
+        <w:t xml:space="preserve">  </w:t>
       </w:r>
       <w:r>
         <w:rPr>
@@ -643,7 +705,49 @@
         <w:rPr>
           <w:lang w:eastAsia="es-ES"/>
         </w:rPr>
-        <w:t xml:space="preserve"> Crear carpetas css e images. Dentro de css crear archivo style.css.</w:t>
+        <w:t xml:space="preserve"> Crear carpetas </w:t>
+      </w:r>
+      <w:proofErr w:type="spellStart"/>
+      <w:r>
+        <w:rPr>
+          <w:lang w:eastAsia="es-ES"/>
+        </w:rPr>
+        <w:t>css</w:t>
+      </w:r>
+      <w:proofErr w:type="spellEnd"/>
+      <w:r>
+        <w:rPr>
+          <w:lang w:eastAsia="es-ES"/>
+        </w:rPr>
+        <w:t xml:space="preserve"> e </w:t>
+      </w:r>
+      <w:proofErr w:type="spellStart"/>
+      <w:r>
+        <w:rPr>
+          <w:lang w:eastAsia="es-ES"/>
+        </w:rPr>
+        <w:t>images</w:t>
+      </w:r>
+      <w:proofErr w:type="spellEnd"/>
+      <w:r>
+        <w:rPr>
+          <w:lang w:eastAsia="es-ES"/>
+        </w:rPr>
+        <w:t xml:space="preserve">. Dentro de </w:t>
+      </w:r>
+      <w:proofErr w:type="spellStart"/>
+      <w:r>
+        <w:rPr>
+          <w:lang w:eastAsia="es-ES"/>
+        </w:rPr>
+        <w:t>css</w:t>
+      </w:r>
+      <w:proofErr w:type="spellEnd"/>
+      <w:r>
+        <w:rPr>
+          <w:lang w:eastAsia="es-ES"/>
+        </w:rPr>
+        <w:t xml:space="preserve"> crear archivo style.css.</w:t>
       </w:r>
     </w:p>
     <w:p>
@@ -661,7 +765,21 @@
         <w:rPr>
           <w:lang w:eastAsia="es-ES"/>
         </w:rPr>
-        <w:t xml:space="preserve">Crear carpeta templates </w:t>
+        <w:t xml:space="preserve">Crear carpeta </w:t>
+      </w:r>
+      <w:proofErr w:type="spellStart"/>
+      <w:r>
+        <w:rPr>
+          <w:lang w:eastAsia="es-ES"/>
+        </w:rPr>
+        <w:t>templates</w:t>
+      </w:r>
+      <w:proofErr w:type="spellEnd"/>
+      <w:r>
+        <w:rPr>
+          <w:lang w:eastAsia="es-ES"/>
+        </w:rPr>
+        <w:t xml:space="preserve"> </w:t>
       </w:r>
       <w:r>
         <w:rPr>
@@ -673,7 +791,21 @@
         <w:rPr>
           <w:lang w:eastAsia="es-ES"/>
         </w:rPr>
-        <w:t xml:space="preserve"> Crear carpeta appEmpresaDjango y crear archivo base.html.</w:t>
+        <w:t xml:space="preserve"> Crear carpeta </w:t>
+      </w:r>
+      <w:proofErr w:type="spellStart"/>
+      <w:r>
+        <w:rPr>
+          <w:lang w:eastAsia="es-ES"/>
+        </w:rPr>
+        <w:t>appEmpresaDjango</w:t>
+      </w:r>
+      <w:proofErr w:type="spellEnd"/>
+      <w:r>
+        <w:rPr>
+          <w:lang w:eastAsia="es-ES"/>
+        </w:rPr>
+        <w:t xml:space="preserve"> y crear archivo base.html.</w:t>
       </w:r>
     </w:p>
     <w:p>
@@ -736,8 +868,48 @@
           <w:lang w:eastAsia="es-ES"/>
           <w14:ligatures w14:val="none"/>
         </w:rPr>
-        <w:t>faltan foreign keys</w:t>
-      </w:r>
+        <w:t xml:space="preserve">faltan </w:t>
+      </w:r>
+      <w:proofErr w:type="spellStart"/>
+      <w:r>
+        <w:rPr>
+          <w:rFonts w:ascii="Arial" w:eastAsia="Times New Roman" w:hAnsi="Arial" w:cs="Arial"/>
+          <w:color w:val="000000"/>
+          <w:kern w:val="36"/>
+          <w:sz w:val="40"/>
+          <w:szCs w:val="40"/>
+          <w:lang w:eastAsia="es-ES"/>
+          <w14:ligatures w14:val="none"/>
+        </w:rPr>
+        <w:t>foreign</w:t>
+      </w:r>
+      <w:proofErr w:type="spellEnd"/>
+      <w:r>
+        <w:rPr>
+          <w:rFonts w:ascii="Arial" w:eastAsia="Times New Roman" w:hAnsi="Arial" w:cs="Arial"/>
+          <w:color w:val="000000"/>
+          <w:kern w:val="36"/>
+          <w:sz w:val="40"/>
+          <w:szCs w:val="40"/>
+          <w:lang w:eastAsia="es-ES"/>
+          <w14:ligatures w14:val="none"/>
+        </w:rPr>
+        <w:t xml:space="preserve"> </w:t>
+      </w:r>
+      <w:proofErr w:type="spellStart"/>
+      <w:r>
+        <w:rPr>
+          <w:rFonts w:ascii="Arial" w:eastAsia="Times New Roman" w:hAnsi="Arial" w:cs="Arial"/>
+          <w:color w:val="000000"/>
+          <w:kern w:val="36"/>
+          <w:sz w:val="40"/>
+          <w:szCs w:val="40"/>
+          <w:lang w:eastAsia="es-ES"/>
+          <w14:ligatures w14:val="none"/>
+        </w:rPr>
+        <w:t>keys</w:t>
+      </w:r>
+      <w:proofErr w:type="spellEnd"/>
       <w:r>
         <w:rPr>
           <w:rFonts w:ascii="Arial" w:eastAsia="Times New Roman" w:hAnsi="Arial" w:cs="Arial"/>
@@ -845,25 +1017,57 @@
           <w:lang w:eastAsia="es-ES"/>
         </w:rPr>
       </w:pPr>
-      <w:r>
-        <w:rPr>
-          <w:lang w:eastAsia="es-ES"/>
-        </w:rPr>
-        <w:t>python manage.py makemigrations</w:t>
-      </w:r>
-    </w:p>
-    <w:p>
-      <w:pPr>
-        <w:rPr>
-          <w:lang w:eastAsia="es-ES"/>
-        </w:rPr>
-      </w:pPr>
-      <w:r>
-        <w:rPr>
-          <w:lang w:eastAsia="es-ES"/>
-        </w:rPr>
-        <w:t>python manage.py migrate</w:t>
-      </w:r>
+      <w:proofErr w:type="spellStart"/>
+      <w:r>
+        <w:rPr>
+          <w:lang w:eastAsia="es-ES"/>
+        </w:rPr>
+        <w:t>python</w:t>
+      </w:r>
+      <w:proofErr w:type="spellEnd"/>
+      <w:r>
+        <w:rPr>
+          <w:lang w:eastAsia="es-ES"/>
+        </w:rPr>
+        <w:t xml:space="preserve"> manage.py </w:t>
+      </w:r>
+      <w:proofErr w:type="spellStart"/>
+      <w:r>
+        <w:rPr>
+          <w:lang w:eastAsia="es-ES"/>
+        </w:rPr>
+        <w:t>makemigrations</w:t>
+      </w:r>
+      <w:proofErr w:type="spellEnd"/>
+    </w:p>
+    <w:p>
+      <w:pPr>
+        <w:rPr>
+          <w:lang w:eastAsia="es-ES"/>
+        </w:rPr>
+      </w:pPr>
+      <w:proofErr w:type="spellStart"/>
+      <w:r>
+        <w:rPr>
+          <w:lang w:eastAsia="es-ES"/>
+        </w:rPr>
+        <w:t>python</w:t>
+      </w:r>
+      <w:proofErr w:type="spellEnd"/>
+      <w:r>
+        <w:rPr>
+          <w:lang w:eastAsia="es-ES"/>
+        </w:rPr>
+        <w:t xml:space="preserve"> manage.py </w:t>
+      </w:r>
+      <w:proofErr w:type="spellStart"/>
+      <w:r>
+        <w:rPr>
+          <w:lang w:eastAsia="es-ES"/>
+        </w:rPr>
+        <w:t>migrate</w:t>
+      </w:r>
+      <w:proofErr w:type="spellEnd"/>
     </w:p>
     <w:p>
       <w:pPr>
@@ -913,8 +1117,22 @@
           <w:lang w:eastAsia="es-ES"/>
           <w14:ligatures w14:val="none"/>
         </w:rPr>
-        <w:t>Generar el usuario admin</w:t>
-      </w:r>
+        <w:t xml:space="preserve">Generar el usuario </w:t>
+      </w:r>
+      <w:proofErr w:type="spellStart"/>
+      <w:r>
+        <w:rPr>
+          <w:rFonts w:ascii="Arial" w:eastAsia="Times New Roman" w:hAnsi="Arial" w:cs="Arial"/>
+          <w:color w:val="000000"/>
+          <w:kern w:val="36"/>
+          <w:sz w:val="40"/>
+          <w:szCs w:val="40"/>
+          <w:lang w:eastAsia="es-ES"/>
+          <w14:ligatures w14:val="none"/>
+        </w:rPr>
+        <w:t>admin</w:t>
+      </w:r>
+      <w:proofErr w:type="spellEnd"/>
     </w:p>
     <w:p>
       <w:pPr>
@@ -931,7 +1149,21 @@
         <w:rPr>
           <w:lang w:eastAsia="es-ES"/>
         </w:rPr>
-        <w:t>En admin.py meter los modelos (meter cap con todos los modelos)</w:t>
+        <w:t xml:space="preserve">En admin.py meter los modelos (meter </w:t>
+      </w:r>
+      <w:proofErr w:type="spellStart"/>
+      <w:r>
+        <w:rPr>
+          <w:lang w:eastAsia="es-ES"/>
+        </w:rPr>
+        <w:t>cap</w:t>
+      </w:r>
+      <w:proofErr w:type="spellEnd"/>
+      <w:r>
+        <w:rPr>
+          <w:lang w:eastAsia="es-ES"/>
+        </w:rPr>
+        <w:t xml:space="preserve"> con todos los modelos)</w:t>
       </w:r>
     </w:p>
     <w:p>
@@ -1029,8 +1261,16 @@
         <w:rPr>
           <w:lang w:eastAsia="es-ES"/>
         </w:rPr>
-        <w:t>Usuario: admin</w:t>
-      </w:r>
+        <w:t xml:space="preserve">Usuario: </w:t>
+      </w:r>
+      <w:proofErr w:type="spellStart"/>
+      <w:r>
+        <w:rPr>
+          <w:lang w:eastAsia="es-ES"/>
+        </w:rPr>
+        <w:t>admin</w:t>
+      </w:r>
+      <w:proofErr w:type="spellEnd"/>
     </w:p>
     <w:p>
       <w:pPr>
@@ -1047,8 +1287,16 @@
         <w:rPr>
           <w:lang w:eastAsia="es-ES"/>
         </w:rPr>
-        <w:t>Contraseña: admin</w:t>
-      </w:r>
+        <w:t xml:space="preserve">Contraseña: </w:t>
+      </w:r>
+      <w:proofErr w:type="spellStart"/>
+      <w:r>
+        <w:rPr>
+          <w:lang w:eastAsia="es-ES"/>
+        </w:rPr>
+        <w:t>admin</w:t>
+      </w:r>
+      <w:proofErr w:type="spellEnd"/>
     </w:p>
     <w:p>
       <w:pPr>
@@ -1239,7 +1487,19 @@
           <w:lang w:eastAsia="es-ES"/>
           <w14:ligatures w14:val="none"/>
         </w:rPr>
-        <w:t>Pequeñas gestiones</w:t>
+        <w:t>Gestiones</w:t>
+      </w:r>
+      <w:r>
+        <w:rPr>
+          <w:rFonts w:ascii="Arial" w:eastAsia="Times New Roman" w:hAnsi="Arial" w:cs="Arial"/>
+          <w:color w:val="000000"/>
+          <w:kern w:val="36"/>
+          <w:sz w:val="40"/>
+          <w:szCs w:val="40"/>
+          <w:lang w:eastAsia="es-ES"/>
+          <w14:ligatures w14:val="none"/>
+        </w:rPr>
+        <w:t xml:space="preserve"> settings.py</w:t>
       </w:r>
     </w:p>
     <w:p>
@@ -1283,8 +1543,8 @@
           <w:noProof/>
         </w:rPr>
         <w:drawing>
-          <wp:inline distT="0" distB="0" distL="0" distR="0" wp14:anchorId="1E6A08A4" wp14:editId="3648ADE7">
-            <wp:extent cx="2038350" cy="649386"/>
+          <wp:inline distT="0" distB="0" distL="0" distR="0" wp14:anchorId="1E6A08A4" wp14:editId="76460A80">
+            <wp:extent cx="1282700" cy="408648"/>
             <wp:effectExtent l="0" t="0" r="0" b="0"/>
             <wp:docPr id="1268861516" name="Imagen 1"/>
             <wp:cNvGraphicFramePr>
@@ -1306,7 +1566,7 @@
                   <pic:spPr>
                     <a:xfrm>
                       <a:off x="0" y="0"/>
-                      <a:ext cx="2053272" cy="654140"/>
+                      <a:ext cx="1297839" cy="413471"/>
                     </a:xfrm>
                     <a:prstGeom prst="rect">
                       <a:avLst/>
@@ -1318,29 +1578,20 @@
           </wp:inline>
         </w:drawing>
       </w:r>
-    </w:p>
-    <w:p>
-      <w:pPr>
-        <w:spacing w:after="0" w:line="240" w:lineRule="auto"/>
-        <w:rPr>
-          <w:rFonts w:ascii="Times New Roman" w:eastAsia="Times New Roman" w:hAnsi="Times New Roman" w:cs="Times New Roman"/>
-          <w:kern w:val="0"/>
-          <w:sz w:val="24"/>
-          <w:szCs w:val="24"/>
-          <w:lang w:eastAsia="es-ES"/>
-          <w14:ligatures w14:val="none"/>
-        </w:rPr>
-      </w:pPr>
-    </w:p>
-    <w:p>
+      <w:r>
+        <w:rPr>
+          <w:lang w:eastAsia="es-ES"/>
+        </w:rPr>
+        <w:t xml:space="preserve"> </w:t>
+      </w:r>
       <w:r>
         <w:rPr>
           <w:noProof/>
         </w:rPr>
         <w:drawing>
-          <wp:inline distT="0" distB="0" distL="0" distR="0" wp14:anchorId="1A9E502D" wp14:editId="0464D480">
-            <wp:extent cx="5400040" cy="636905"/>
-            <wp:effectExtent l="0" t="0" r="0" b="0"/>
+          <wp:inline distT="0" distB="0" distL="0" distR="0" wp14:anchorId="03F42CA7" wp14:editId="307DB3FD">
+            <wp:extent cx="3671804" cy="433070"/>
+            <wp:effectExtent l="0" t="0" r="5080" b="5080"/>
             <wp:docPr id="659879070" name="Imagen 1"/>
             <wp:cNvGraphicFramePr>
               <a:graphicFrameLocks xmlns:a="http://schemas.openxmlformats.org/drawingml/2006/main" noChangeAspect="1"/>
@@ -1359,9 +1610,9 @@
                     </a:stretch>
                   </pic:blipFill>
                   <pic:spPr>
-                    <a:xfrm>
+                    <a:xfrm flipV="1">
                       <a:off x="0" y="0"/>
-                      <a:ext cx="5400040" cy="636905"/>
+                      <a:ext cx="3720446" cy="438807"/>
                     </a:xfrm>
                     <a:prstGeom prst="rect">
                       <a:avLst/>
@@ -1374,6 +1625,278 @@
         </w:drawing>
       </w:r>
     </w:p>
+    <w:p/>
+    <w:p>
+      <w:pPr>
+        <w:pStyle w:val="Prrafodelista"/>
+        <w:numPr>
+          <w:ilvl w:val="0"/>
+          <w:numId w:val="3"/>
+        </w:numPr>
+      </w:pPr>
+      <w:r>
+        <w:rPr>
+          <w:sz w:val="32"/>
+          <w:szCs w:val="32"/>
+        </w:rPr>
+        <w:t>IMPORTANTE</w:t>
+      </w:r>
+    </w:p>
+    <w:p>
+      <w:pPr>
+        <w:pStyle w:val="Prrafodelista"/>
+        <w:numPr>
+          <w:ilvl w:val="1"/>
+          <w:numId w:val="3"/>
+        </w:numPr>
+      </w:pPr>
+      <w:r>
+        <w:t xml:space="preserve">Para que coja los </w:t>
+      </w:r>
+      <w:proofErr w:type="spellStart"/>
+      <w:r>
+        <w:t>templates</w:t>
+      </w:r>
+      <w:proofErr w:type="spellEnd"/>
+      <w:r>
+        <w:t xml:space="preserve"> bien hay que meter la carpeta donde están todas las </w:t>
+      </w:r>
+      <w:proofErr w:type="spellStart"/>
+      <w:r>
+        <w:t>templates</w:t>
+      </w:r>
+      <w:proofErr w:type="spellEnd"/>
+      <w:r>
+        <w:t xml:space="preserve"> en </w:t>
+      </w:r>
+      <w:proofErr w:type="spellStart"/>
+      <w:r>
+        <w:t>settings</w:t>
+      </w:r>
+      <w:proofErr w:type="spellEnd"/>
+      <w:r>
+        <w:t>:</w:t>
+      </w:r>
+    </w:p>
+    <w:p>
+      <w:r>
+        <w:rPr>
+          <w:noProof/>
+        </w:rPr>
+        <w:drawing>
+          <wp:inline distT="0" distB="0" distL="0" distR="0" wp14:anchorId="563497AA" wp14:editId="08EE1084">
+            <wp:extent cx="5400040" cy="1137285"/>
+            <wp:effectExtent l="0" t="0" r="0" b="5715"/>
+            <wp:docPr id="1492311459" name="Imagen 1" descr="Texto&#10;&#10;Descripción generada automáticamente"/>
+            <wp:cNvGraphicFramePr>
+              <a:graphicFrameLocks xmlns:a="http://schemas.openxmlformats.org/drawingml/2006/main" noChangeAspect="1"/>
+            </wp:cNvGraphicFramePr>
+            <a:graphic xmlns:a="http://schemas.openxmlformats.org/drawingml/2006/main">
+              <a:graphicData uri="http://schemas.openxmlformats.org/drawingml/2006/picture">
+                <pic:pic xmlns:pic="http://schemas.openxmlformats.org/drawingml/2006/picture">
+                  <pic:nvPicPr>
+                    <pic:cNvPr id="1492311459" name="Imagen 1" descr="Texto&#10;&#10;Descripción generada automáticamente"/>
+                    <pic:cNvPicPr/>
+                  </pic:nvPicPr>
+                  <pic:blipFill>
+                    <a:blip r:embed="rId17"/>
+                    <a:stretch>
+                      <a:fillRect/>
+                    </a:stretch>
+                  </pic:blipFill>
+                  <pic:spPr>
+                    <a:xfrm>
+                      <a:off x="0" y="0"/>
+                      <a:ext cx="5400040" cy="1137285"/>
+                    </a:xfrm>
+                    <a:prstGeom prst="rect">
+                      <a:avLst/>
+                    </a:prstGeom>
+                  </pic:spPr>
+                </pic:pic>
+              </a:graphicData>
+            </a:graphic>
+          </wp:inline>
+        </w:drawing>
+      </w:r>
+    </w:p>
+    <w:p/>
+    <w:p>
+      <w:pPr>
+        <w:spacing w:before="400" w:after="120" w:line="240" w:lineRule="auto"/>
+        <w:outlineLvl w:val="0"/>
+        <w:rPr>
+          <w:rFonts w:ascii="Arial" w:eastAsia="Times New Roman" w:hAnsi="Arial" w:cs="Arial"/>
+          <w:color w:val="000000"/>
+          <w:kern w:val="36"/>
+          <w:sz w:val="40"/>
+          <w:szCs w:val="40"/>
+          <w:lang w:eastAsia="es-ES"/>
+          <w14:ligatures w14:val="none"/>
+        </w:rPr>
+      </w:pPr>
+      <w:r>
+        <w:rPr>
+          <w:rFonts w:ascii="Arial" w:eastAsia="Times New Roman" w:hAnsi="Arial" w:cs="Arial"/>
+          <w:color w:val="000000"/>
+          <w:kern w:val="36"/>
+          <w:sz w:val="40"/>
+          <w:szCs w:val="40"/>
+          <w:lang w:eastAsia="es-ES"/>
+          <w14:ligatures w14:val="none"/>
+        </w:rPr>
+        <w:lastRenderedPageBreak/>
+        <w:t>10</w:t>
+      </w:r>
+      <w:r>
+        <w:rPr>
+          <w:rFonts w:ascii="Arial" w:eastAsia="Times New Roman" w:hAnsi="Arial" w:cs="Arial"/>
+          <w:color w:val="000000"/>
+          <w:kern w:val="36"/>
+          <w:sz w:val="40"/>
+          <w:szCs w:val="40"/>
+          <w:lang w:eastAsia="es-ES"/>
+          <w14:ligatures w14:val="none"/>
+        </w:rPr>
+        <w:t xml:space="preserve">. </w:t>
+      </w:r>
+      <w:r>
+        <w:rPr>
+          <w:rFonts w:ascii="Arial" w:eastAsia="Times New Roman" w:hAnsi="Arial" w:cs="Arial"/>
+          <w:color w:val="000000"/>
+          <w:kern w:val="36"/>
+          <w:sz w:val="40"/>
+          <w:szCs w:val="40"/>
+          <w:lang w:eastAsia="es-ES"/>
+          <w14:ligatures w14:val="none"/>
+        </w:rPr>
+        <w:t>Crear base.html de forma básica</w:t>
+      </w:r>
+    </w:p>
+    <w:p>
+      <w:pPr>
+        <w:spacing w:before="400" w:after="120" w:line="240" w:lineRule="auto"/>
+        <w:outlineLvl w:val="0"/>
+        <w:rPr>
+          <w:rFonts w:ascii="Arial" w:eastAsia="Times New Roman" w:hAnsi="Arial" w:cs="Arial"/>
+          <w:color w:val="000000"/>
+          <w:kern w:val="36"/>
+          <w:sz w:val="40"/>
+          <w:szCs w:val="40"/>
+          <w:lang w:eastAsia="es-ES"/>
+          <w14:ligatures w14:val="none"/>
+        </w:rPr>
+      </w:pPr>
+      <w:r>
+        <w:rPr>
+          <w:rFonts w:ascii="Arial" w:eastAsia="Times New Roman" w:hAnsi="Arial" w:cs="Arial"/>
+          <w:color w:val="000000"/>
+          <w:kern w:val="36"/>
+          <w:sz w:val="40"/>
+          <w:szCs w:val="40"/>
+          <w:lang w:eastAsia="es-ES"/>
+          <w14:ligatures w14:val="none"/>
+        </w:rPr>
+        <w:t xml:space="preserve">11. Crear vista </w:t>
+      </w:r>
+      <w:proofErr w:type="spellStart"/>
+      <w:r>
+        <w:rPr>
+          <w:rFonts w:ascii="Arial" w:eastAsia="Times New Roman" w:hAnsi="Arial" w:cs="Arial"/>
+          <w:color w:val="000000"/>
+          <w:kern w:val="36"/>
+          <w:sz w:val="40"/>
+          <w:szCs w:val="40"/>
+          <w:lang w:eastAsia="es-ES"/>
+          <w14:ligatures w14:val="none"/>
+        </w:rPr>
+        <w:t>EmpleadoListView</w:t>
+      </w:r>
+      <w:proofErr w:type="spellEnd"/>
+    </w:p>
+    <w:p>
+      <w:pPr>
+        <w:spacing w:before="400" w:after="120" w:line="240" w:lineRule="auto"/>
+        <w:outlineLvl w:val="0"/>
+        <w:rPr>
+          <w:rFonts w:ascii="Arial" w:eastAsia="Times New Roman" w:hAnsi="Arial" w:cs="Arial"/>
+          <w:color w:val="000000"/>
+          <w:kern w:val="36"/>
+          <w:sz w:val="40"/>
+          <w:szCs w:val="40"/>
+          <w:lang w:eastAsia="es-ES"/>
+          <w14:ligatures w14:val="none"/>
+        </w:rPr>
+      </w:pPr>
+      <w:r>
+        <w:rPr>
+          <w:rFonts w:ascii="Arial" w:eastAsia="Times New Roman" w:hAnsi="Arial" w:cs="Arial"/>
+          <w:color w:val="000000"/>
+          <w:kern w:val="36"/>
+          <w:sz w:val="40"/>
+          <w:szCs w:val="40"/>
+          <w:lang w:eastAsia="es-ES"/>
+          <w14:ligatures w14:val="none"/>
+        </w:rPr>
+        <w:t xml:space="preserve">12. Crear empleado_list.html y ponerla en la </w:t>
+      </w:r>
+      <w:proofErr w:type="spellStart"/>
+      <w:r>
+        <w:rPr>
+          <w:rFonts w:ascii="Arial" w:eastAsia="Times New Roman" w:hAnsi="Arial" w:cs="Arial"/>
+          <w:color w:val="000000"/>
+          <w:kern w:val="36"/>
+          <w:sz w:val="40"/>
+          <w:szCs w:val="40"/>
+          <w:lang w:eastAsia="es-ES"/>
+          <w14:ligatures w14:val="none"/>
+        </w:rPr>
+        <w:t>view</w:t>
+      </w:r>
+      <w:proofErr w:type="spellEnd"/>
+    </w:p>
+    <w:p>
+      <w:pPr>
+        <w:spacing w:before="400" w:after="120" w:line="240" w:lineRule="auto"/>
+        <w:outlineLvl w:val="0"/>
+        <w:rPr>
+          <w:rFonts w:ascii="Arial" w:eastAsia="Times New Roman" w:hAnsi="Arial" w:cs="Arial"/>
+          <w:color w:val="000000"/>
+          <w:kern w:val="36"/>
+          <w:sz w:val="40"/>
+          <w:szCs w:val="40"/>
+          <w:lang w:eastAsia="es-ES"/>
+          <w14:ligatures w14:val="none"/>
+        </w:rPr>
+      </w:pPr>
+      <w:r>
+        <w:rPr>
+          <w:rFonts w:ascii="Arial" w:eastAsia="Times New Roman" w:hAnsi="Arial" w:cs="Arial"/>
+          <w:color w:val="000000"/>
+          <w:kern w:val="36"/>
+          <w:sz w:val="40"/>
+          <w:szCs w:val="40"/>
+          <w:lang w:eastAsia="es-ES"/>
+          <w14:ligatures w14:val="none"/>
+        </w:rPr>
+        <w:t xml:space="preserve">13.Crear su </w:t>
+      </w:r>
+      <w:proofErr w:type="spellStart"/>
+      <w:r>
+        <w:rPr>
+          <w:rFonts w:ascii="Arial" w:eastAsia="Times New Roman" w:hAnsi="Arial" w:cs="Arial"/>
+          <w:color w:val="000000"/>
+          <w:kern w:val="36"/>
+          <w:sz w:val="40"/>
+          <w:szCs w:val="40"/>
+          <w:lang w:eastAsia="es-ES"/>
+          <w14:ligatures w14:val="none"/>
+        </w:rPr>
+        <w:t>url</w:t>
+      </w:r>
+      <w:proofErr w:type="spellEnd"/>
+    </w:p>
+    <w:p/>
     <w:sectPr>
       <w:pgSz w:w="11906" w:h="16838"/>
       <w:pgMar w:top="1417" w:right="1701" w:bottom="1417" w:left="1701" w:header="708" w:footer="708" w:gutter="0"/>
@@ -1478,7 +2001,7 @@
   <w:abstractNum w:abstractNumId="1" w15:restartNumberingAfterBreak="0">
     <w:nsid w:val="23856AC1"/>
     <w:multiLevelType w:val="hybridMultilevel"/>
-    <w:tmpl w:val="F9F84F78"/>
+    <w:tmpl w:val="F37A224E"/>
     <w:lvl w:ilvl="0" w:tplc="0C0A0001">
       <w:start w:val="1"/>
       <w:numFmt w:val="bullet"/>
@@ -2113,7 +2636,7 @@
   <w:style w:type="paragraph" w:default="1" w:styleId="Normal">
     <w:name w:val="Normal"/>
     <w:qFormat/>
-    <w:rsid w:val="00ED2893"/>
+    <w:rsid w:val="00B4148F"/>
   </w:style>
   <w:style w:type="paragraph" w:styleId="Ttulo1">
     <w:name w:val="heading 1"/>

</xml_diff>

<commit_message>
crar forms.py, crear la nueva vista EmpleadoCreateView y su template y agregar su URL
</commit_message>
<xml_diff>
--- a/Pasos dados durante el proyecto.docx
+++ b/Pasos dados durante el proyecto.docx
@@ -79,7 +79,7 @@
           <w14:ligatures w14:val="none"/>
         </w:rPr>
         <w:drawing>
-          <wp:inline distT="0" distB="0" distL="0" distR="0" wp14:anchorId="58022034" wp14:editId="71008975">
+          <wp:inline distT="0" distB="0" distL="0" distR="0" wp14:anchorId="58022034" wp14:editId="25FBBF42">
             <wp:extent cx="5400040" cy="173355"/>
             <wp:effectExtent l="0" t="0" r="0" b="0"/>
             <wp:docPr id="739069127" name="Imagen 5"/>
@@ -376,29 +376,7 @@
           <w:lang w:eastAsia="es-ES"/>
           <w14:ligatures w14:val="none"/>
         </w:rPr>
-        <w:t xml:space="preserve">se ha creado una vista y se ha probado con una </w:t>
-      </w:r>
-      <w:proofErr w:type="spellStart"/>
-      <w:r>
-        <w:rPr>
-          <w:rFonts w:ascii="Arial" w:eastAsia="Times New Roman" w:hAnsi="Arial" w:cs="Arial"/>
-          <w:color w:val="000000"/>
-          <w:kern w:val="0"/>
-          <w:lang w:eastAsia="es-ES"/>
-          <w14:ligatures w14:val="none"/>
-        </w:rPr>
-        <w:t>url</w:t>
-      </w:r>
-      <w:proofErr w:type="spellEnd"/>
-      <w:r>
-        <w:rPr>
-          <w:rFonts w:ascii="Arial" w:eastAsia="Times New Roman" w:hAnsi="Arial" w:cs="Arial"/>
-          <w:color w:val="000000"/>
-          <w:kern w:val="0"/>
-          <w:lang w:eastAsia="es-ES"/>
-          <w14:ligatures w14:val="none"/>
-        </w:rPr>
-        <w:t xml:space="preserve"> apuntando a esa vista.</w:t>
+        <w:t>se ha creado una vista y se ha probado con una url apuntando a esa vista.</w:t>
       </w:r>
     </w:p>
     <w:p>
@@ -424,7 +402,7 @@
           <w14:ligatures w14:val="none"/>
         </w:rPr>
         <w:drawing>
-          <wp:inline distT="0" distB="0" distL="0" distR="0" wp14:anchorId="342360AE" wp14:editId="616EC175">
+          <wp:inline distT="0" distB="0" distL="0" distR="0" wp14:anchorId="342360AE" wp14:editId="4A9DE234">
             <wp:extent cx="5400040" cy="1943735"/>
             <wp:effectExtent l="0" t="0" r="0" b="0"/>
             <wp:docPr id="428168007" name="Imagen 2" descr="Interfaz de usuario gráfica, Texto, Aplicación&#10;&#10;Descripción generada automáticamente"/>
@@ -635,33 +613,7 @@
           <w:lang w:eastAsia="es-ES"/>
           <w14:ligatures w14:val="none"/>
         </w:rPr>
-        <w:t>Generar esqueleto del proyecto (</w:t>
-      </w:r>
-      <w:proofErr w:type="spellStart"/>
-      <w:r>
-        <w:rPr>
-          <w:rFonts w:ascii="Arial" w:eastAsia="Times New Roman" w:hAnsi="Arial" w:cs="Arial"/>
-          <w:color w:val="000000"/>
-          <w:kern w:val="36"/>
-          <w:sz w:val="40"/>
-          <w:szCs w:val="40"/>
-          <w:lang w:eastAsia="es-ES"/>
-          <w14:ligatures w14:val="none"/>
-        </w:rPr>
-        <w:t>Directorys</w:t>
-      </w:r>
-      <w:proofErr w:type="spellEnd"/>
-      <w:r>
-        <w:rPr>
-          <w:rFonts w:ascii="Arial" w:eastAsia="Times New Roman" w:hAnsi="Arial" w:cs="Arial"/>
-          <w:color w:val="000000"/>
-          <w:kern w:val="36"/>
-          <w:sz w:val="40"/>
-          <w:szCs w:val="40"/>
-          <w:lang w:eastAsia="es-ES"/>
-          <w14:ligatures w14:val="none"/>
-        </w:rPr>
-        <w:t>)</w:t>
+        <w:t>Generar esqueleto del proyecto (Directorys)</w:t>
       </w:r>
     </w:p>
     <w:p>
@@ -679,21 +631,7 @@
         <w:rPr>
           <w:lang w:eastAsia="es-ES"/>
         </w:rPr>
-        <w:t xml:space="preserve">Crear la carpeta </w:t>
-      </w:r>
-      <w:proofErr w:type="spellStart"/>
-      <w:r>
-        <w:rPr>
-          <w:lang w:eastAsia="es-ES"/>
-        </w:rPr>
-        <w:t>static</w:t>
-      </w:r>
-      <w:proofErr w:type="spellEnd"/>
-      <w:r>
-        <w:rPr>
-          <w:lang w:eastAsia="es-ES"/>
-        </w:rPr>
-        <w:t xml:space="preserve">  </w:t>
+        <w:t xml:space="preserve">Crear la carpeta static  </w:t>
       </w:r>
       <w:r>
         <w:rPr>
@@ -705,49 +643,7 @@
         <w:rPr>
           <w:lang w:eastAsia="es-ES"/>
         </w:rPr>
-        <w:t xml:space="preserve"> Crear carpetas </w:t>
-      </w:r>
-      <w:proofErr w:type="spellStart"/>
-      <w:r>
-        <w:rPr>
-          <w:lang w:eastAsia="es-ES"/>
-        </w:rPr>
-        <w:t>css</w:t>
-      </w:r>
-      <w:proofErr w:type="spellEnd"/>
-      <w:r>
-        <w:rPr>
-          <w:lang w:eastAsia="es-ES"/>
-        </w:rPr>
-        <w:t xml:space="preserve"> e </w:t>
-      </w:r>
-      <w:proofErr w:type="spellStart"/>
-      <w:r>
-        <w:rPr>
-          <w:lang w:eastAsia="es-ES"/>
-        </w:rPr>
-        <w:t>images</w:t>
-      </w:r>
-      <w:proofErr w:type="spellEnd"/>
-      <w:r>
-        <w:rPr>
-          <w:lang w:eastAsia="es-ES"/>
-        </w:rPr>
-        <w:t xml:space="preserve">. Dentro de </w:t>
-      </w:r>
-      <w:proofErr w:type="spellStart"/>
-      <w:r>
-        <w:rPr>
-          <w:lang w:eastAsia="es-ES"/>
-        </w:rPr>
-        <w:t>css</w:t>
-      </w:r>
-      <w:proofErr w:type="spellEnd"/>
-      <w:r>
-        <w:rPr>
-          <w:lang w:eastAsia="es-ES"/>
-        </w:rPr>
-        <w:t xml:space="preserve"> crear archivo style.css.</w:t>
+        <w:t xml:space="preserve"> Crear carpetas css e images. Dentro de css crear archivo style.css.</w:t>
       </w:r>
     </w:p>
     <w:p>
@@ -765,21 +661,7 @@
         <w:rPr>
           <w:lang w:eastAsia="es-ES"/>
         </w:rPr>
-        <w:t xml:space="preserve">Crear carpeta </w:t>
-      </w:r>
-      <w:proofErr w:type="spellStart"/>
-      <w:r>
-        <w:rPr>
-          <w:lang w:eastAsia="es-ES"/>
-        </w:rPr>
-        <w:t>templates</w:t>
-      </w:r>
-      <w:proofErr w:type="spellEnd"/>
-      <w:r>
-        <w:rPr>
-          <w:lang w:eastAsia="es-ES"/>
-        </w:rPr>
-        <w:t xml:space="preserve"> </w:t>
+        <w:t xml:space="preserve">Crear carpeta templates </w:t>
       </w:r>
       <w:r>
         <w:rPr>
@@ -791,21 +673,7 @@
         <w:rPr>
           <w:lang w:eastAsia="es-ES"/>
         </w:rPr>
-        <w:t xml:space="preserve"> Crear carpeta </w:t>
-      </w:r>
-      <w:proofErr w:type="spellStart"/>
-      <w:r>
-        <w:rPr>
-          <w:lang w:eastAsia="es-ES"/>
-        </w:rPr>
-        <w:t>appEmpresaDjango</w:t>
-      </w:r>
-      <w:proofErr w:type="spellEnd"/>
-      <w:r>
-        <w:rPr>
-          <w:lang w:eastAsia="es-ES"/>
-        </w:rPr>
-        <w:t xml:space="preserve"> y crear archivo base.html.</w:t>
+        <w:t xml:space="preserve"> Crear carpeta appEmpresaDjango y crear archivo base.html.</w:t>
       </w:r>
     </w:p>
     <w:p>
@@ -868,48 +736,8 @@
           <w:lang w:eastAsia="es-ES"/>
           <w14:ligatures w14:val="none"/>
         </w:rPr>
-        <w:t xml:space="preserve">faltan </w:t>
-      </w:r>
-      <w:proofErr w:type="spellStart"/>
-      <w:r>
-        <w:rPr>
-          <w:rFonts w:ascii="Arial" w:eastAsia="Times New Roman" w:hAnsi="Arial" w:cs="Arial"/>
-          <w:color w:val="000000"/>
-          <w:kern w:val="36"/>
-          <w:sz w:val="40"/>
-          <w:szCs w:val="40"/>
-          <w:lang w:eastAsia="es-ES"/>
-          <w14:ligatures w14:val="none"/>
-        </w:rPr>
-        <w:t>foreign</w:t>
-      </w:r>
-      <w:proofErr w:type="spellEnd"/>
-      <w:r>
-        <w:rPr>
-          <w:rFonts w:ascii="Arial" w:eastAsia="Times New Roman" w:hAnsi="Arial" w:cs="Arial"/>
-          <w:color w:val="000000"/>
-          <w:kern w:val="36"/>
-          <w:sz w:val="40"/>
-          <w:szCs w:val="40"/>
-          <w:lang w:eastAsia="es-ES"/>
-          <w14:ligatures w14:val="none"/>
-        </w:rPr>
-        <w:t xml:space="preserve"> </w:t>
-      </w:r>
-      <w:proofErr w:type="spellStart"/>
-      <w:r>
-        <w:rPr>
-          <w:rFonts w:ascii="Arial" w:eastAsia="Times New Roman" w:hAnsi="Arial" w:cs="Arial"/>
-          <w:color w:val="000000"/>
-          <w:kern w:val="36"/>
-          <w:sz w:val="40"/>
-          <w:szCs w:val="40"/>
-          <w:lang w:eastAsia="es-ES"/>
-          <w14:ligatures w14:val="none"/>
-        </w:rPr>
-        <w:t>keys</w:t>
-      </w:r>
-      <w:proofErr w:type="spellEnd"/>
+        <w:t>faltan foreign keys</w:t>
+      </w:r>
       <w:r>
         <w:rPr>
           <w:rFonts w:ascii="Arial" w:eastAsia="Times New Roman" w:hAnsi="Arial" w:cs="Arial"/>
@@ -1017,57 +845,25 @@
           <w:lang w:eastAsia="es-ES"/>
         </w:rPr>
       </w:pPr>
-      <w:proofErr w:type="spellStart"/>
-      <w:r>
-        <w:rPr>
-          <w:lang w:eastAsia="es-ES"/>
-        </w:rPr>
-        <w:t>python</w:t>
-      </w:r>
-      <w:proofErr w:type="spellEnd"/>
-      <w:r>
-        <w:rPr>
-          <w:lang w:eastAsia="es-ES"/>
-        </w:rPr>
-        <w:t xml:space="preserve"> manage.py </w:t>
-      </w:r>
-      <w:proofErr w:type="spellStart"/>
-      <w:r>
-        <w:rPr>
-          <w:lang w:eastAsia="es-ES"/>
-        </w:rPr>
-        <w:t>makemigrations</w:t>
-      </w:r>
-      <w:proofErr w:type="spellEnd"/>
-    </w:p>
-    <w:p>
-      <w:pPr>
-        <w:rPr>
-          <w:lang w:eastAsia="es-ES"/>
-        </w:rPr>
-      </w:pPr>
-      <w:proofErr w:type="spellStart"/>
-      <w:r>
-        <w:rPr>
-          <w:lang w:eastAsia="es-ES"/>
-        </w:rPr>
-        <w:t>python</w:t>
-      </w:r>
-      <w:proofErr w:type="spellEnd"/>
-      <w:r>
-        <w:rPr>
-          <w:lang w:eastAsia="es-ES"/>
-        </w:rPr>
-        <w:t xml:space="preserve"> manage.py </w:t>
-      </w:r>
-      <w:proofErr w:type="spellStart"/>
-      <w:r>
-        <w:rPr>
-          <w:lang w:eastAsia="es-ES"/>
-        </w:rPr>
-        <w:t>migrate</w:t>
-      </w:r>
-      <w:proofErr w:type="spellEnd"/>
+      <w:r>
+        <w:rPr>
+          <w:lang w:eastAsia="es-ES"/>
+        </w:rPr>
+        <w:t>python manage.py makemigrations</w:t>
+      </w:r>
+    </w:p>
+    <w:p>
+      <w:pPr>
+        <w:rPr>
+          <w:lang w:eastAsia="es-ES"/>
+        </w:rPr>
+      </w:pPr>
+      <w:r>
+        <w:rPr>
+          <w:lang w:eastAsia="es-ES"/>
+        </w:rPr>
+        <w:t>python manage.py migrate</w:t>
+      </w:r>
     </w:p>
     <w:p>
       <w:pPr>
@@ -1117,22 +913,8 @@
           <w:lang w:eastAsia="es-ES"/>
           <w14:ligatures w14:val="none"/>
         </w:rPr>
-        <w:t xml:space="preserve">Generar el usuario </w:t>
-      </w:r>
-      <w:proofErr w:type="spellStart"/>
-      <w:r>
-        <w:rPr>
-          <w:rFonts w:ascii="Arial" w:eastAsia="Times New Roman" w:hAnsi="Arial" w:cs="Arial"/>
-          <w:color w:val="000000"/>
-          <w:kern w:val="36"/>
-          <w:sz w:val="40"/>
-          <w:szCs w:val="40"/>
-          <w:lang w:eastAsia="es-ES"/>
-          <w14:ligatures w14:val="none"/>
-        </w:rPr>
-        <w:t>admin</w:t>
-      </w:r>
-      <w:proofErr w:type="spellEnd"/>
+        <w:t>Generar el usuario admin</w:t>
+      </w:r>
     </w:p>
     <w:p>
       <w:pPr>
@@ -1149,21 +931,7 @@
         <w:rPr>
           <w:lang w:eastAsia="es-ES"/>
         </w:rPr>
-        <w:t xml:space="preserve">En admin.py meter los modelos (meter </w:t>
-      </w:r>
-      <w:proofErr w:type="spellStart"/>
-      <w:r>
-        <w:rPr>
-          <w:lang w:eastAsia="es-ES"/>
-        </w:rPr>
-        <w:t>cap</w:t>
-      </w:r>
-      <w:proofErr w:type="spellEnd"/>
-      <w:r>
-        <w:rPr>
-          <w:lang w:eastAsia="es-ES"/>
-        </w:rPr>
-        <w:t xml:space="preserve"> con todos los modelos)</w:t>
+        <w:t>En admin.py meter los modelos (meter cap con todos los modelos)</w:t>
       </w:r>
     </w:p>
     <w:p>
@@ -1261,16 +1029,8 @@
         <w:rPr>
           <w:lang w:eastAsia="es-ES"/>
         </w:rPr>
-        <w:t xml:space="preserve">Usuario: </w:t>
-      </w:r>
-      <w:proofErr w:type="spellStart"/>
-      <w:r>
-        <w:rPr>
-          <w:lang w:eastAsia="es-ES"/>
-        </w:rPr>
-        <w:t>admin</w:t>
-      </w:r>
-      <w:proofErr w:type="spellEnd"/>
+        <w:t>Usuario: admin</w:t>
+      </w:r>
     </w:p>
     <w:p>
       <w:pPr>
@@ -1287,16 +1047,8 @@
         <w:rPr>
           <w:lang w:eastAsia="es-ES"/>
         </w:rPr>
-        <w:t xml:space="preserve">Contraseña: </w:t>
-      </w:r>
-      <w:proofErr w:type="spellStart"/>
-      <w:r>
-        <w:rPr>
-          <w:lang w:eastAsia="es-ES"/>
-        </w:rPr>
-        <w:t>admin</w:t>
-      </w:r>
-      <w:proofErr w:type="spellEnd"/>
+        <w:t>Contraseña: admin</w:t>
+      </w:r>
     </w:p>
     <w:p>
       <w:pPr>
@@ -1651,31 +1403,7 @@
         </w:numPr>
       </w:pPr>
       <w:r>
-        <w:t xml:space="preserve">Para que coja los </w:t>
-      </w:r>
-      <w:proofErr w:type="spellStart"/>
-      <w:r>
-        <w:t>templates</w:t>
-      </w:r>
-      <w:proofErr w:type="spellEnd"/>
-      <w:r>
-        <w:t xml:space="preserve"> bien hay que meter la carpeta donde están todas las </w:t>
-      </w:r>
-      <w:proofErr w:type="spellStart"/>
-      <w:r>
-        <w:t>templates</w:t>
-      </w:r>
-      <w:proofErr w:type="spellEnd"/>
-      <w:r>
-        <w:t xml:space="preserve"> en </w:t>
-      </w:r>
-      <w:proofErr w:type="spellStart"/>
-      <w:r>
-        <w:t>settings</w:t>
-      </w:r>
-      <w:proofErr w:type="spellEnd"/>
-      <w:r>
-        <w:t>:</w:t>
+        <w:t>Para que coja los templates bien hay que meter la carpeta donde están todas las templates en settings:</w:t>
       </w:r>
     </w:p>
     <w:p>
@@ -1797,22 +1525,8 @@
           <w:lang w:eastAsia="es-ES"/>
           <w14:ligatures w14:val="none"/>
         </w:rPr>
-        <w:t xml:space="preserve">11. Crear vista </w:t>
-      </w:r>
-      <w:proofErr w:type="spellStart"/>
-      <w:r>
-        <w:rPr>
-          <w:rFonts w:ascii="Arial" w:eastAsia="Times New Roman" w:hAnsi="Arial" w:cs="Arial"/>
-          <w:color w:val="000000"/>
-          <w:kern w:val="36"/>
-          <w:sz w:val="40"/>
-          <w:szCs w:val="40"/>
-          <w:lang w:eastAsia="es-ES"/>
-          <w14:ligatures w14:val="none"/>
-        </w:rPr>
-        <w:t>EmpleadoListView</w:t>
-      </w:r>
-      <w:proofErr w:type="spellEnd"/>
+        <w:t>11. Crear vista EmpleadoListView</w:t>
+      </w:r>
     </w:p>
     <w:p>
       <w:pPr>
@@ -1838,22 +1552,8 @@
           <w:lang w:eastAsia="es-ES"/>
           <w14:ligatures w14:val="none"/>
         </w:rPr>
-        <w:t xml:space="preserve">12. Crear empleado_list.html y ponerla en la </w:t>
-      </w:r>
-      <w:proofErr w:type="spellStart"/>
-      <w:r>
-        <w:rPr>
-          <w:rFonts w:ascii="Arial" w:eastAsia="Times New Roman" w:hAnsi="Arial" w:cs="Arial"/>
-          <w:color w:val="000000"/>
-          <w:kern w:val="36"/>
-          <w:sz w:val="40"/>
-          <w:szCs w:val="40"/>
-          <w:lang w:eastAsia="es-ES"/>
-          <w14:ligatures w14:val="none"/>
-        </w:rPr>
-        <w:t>view</w:t>
-      </w:r>
-      <w:proofErr w:type="spellEnd"/>
+        <w:t>12. Crear empleado_list.html y ponerla en la view</w:t>
+      </w:r>
     </w:p>
     <w:p>
       <w:pPr>
@@ -1879,22 +1579,237 @@
           <w:lang w:eastAsia="es-ES"/>
           <w14:ligatures w14:val="none"/>
         </w:rPr>
-        <w:t xml:space="preserve">13.Crear su </w:t>
-      </w:r>
-      <w:proofErr w:type="spellStart"/>
-      <w:r>
-        <w:rPr>
-          <w:rFonts w:ascii="Arial" w:eastAsia="Times New Roman" w:hAnsi="Arial" w:cs="Arial"/>
-          <w:color w:val="000000"/>
-          <w:kern w:val="36"/>
-          <w:sz w:val="40"/>
-          <w:szCs w:val="40"/>
-          <w:lang w:eastAsia="es-ES"/>
-          <w14:ligatures w14:val="none"/>
-        </w:rPr>
-        <w:t>url</w:t>
-      </w:r>
-      <w:proofErr w:type="spellEnd"/>
+        <w:t>13.Crear su url</w:t>
+      </w:r>
+    </w:p>
+    <w:p>
+      <w:pPr>
+        <w:spacing w:before="400" w:after="120" w:line="240" w:lineRule="auto"/>
+        <w:outlineLvl w:val="0"/>
+        <w:rPr>
+          <w:rFonts w:ascii="Arial" w:eastAsia="Times New Roman" w:hAnsi="Arial" w:cs="Arial"/>
+          <w:color w:val="000000"/>
+          <w:kern w:val="36"/>
+          <w:sz w:val="40"/>
+          <w:szCs w:val="40"/>
+          <w:lang w:eastAsia="es-ES"/>
+          <w14:ligatures w14:val="none"/>
+        </w:rPr>
+      </w:pPr>
+      <w:r>
+        <w:rPr>
+          <w:rFonts w:ascii="Arial" w:eastAsia="Times New Roman" w:hAnsi="Arial" w:cs="Arial"/>
+          <w:color w:val="000000"/>
+          <w:kern w:val="36"/>
+          <w:sz w:val="40"/>
+          <w:szCs w:val="40"/>
+          <w:lang w:eastAsia="es-ES"/>
+          <w14:ligatures w14:val="none"/>
+        </w:rPr>
+        <w:t>14.Darle forma a base.html y poner estilos.</w:t>
+      </w:r>
+    </w:p>
+    <w:p>
+      <w:pPr>
+        <w:pStyle w:val="Prrafodelista"/>
+        <w:numPr>
+          <w:ilvl w:val="0"/>
+          <w:numId w:val="3"/>
+        </w:numPr>
+        <w:rPr>
+          <w:lang w:eastAsia="es-ES"/>
+        </w:rPr>
+      </w:pPr>
+      <w:r>
+        <w:rPr>
+          <w:lang w:eastAsia="es-ES"/>
+        </w:rPr>
+        <w:t xml:space="preserve">Para dar estilos, en settings, poner: </w:t>
+      </w:r>
+    </w:p>
+    <w:p>
+      <w:pPr>
+        <w:rPr>
+          <w:lang w:eastAsia="es-ES"/>
+        </w:rPr>
+      </w:pPr>
+      <w:r>
+        <w:rPr>
+          <w:noProof/>
+        </w:rPr>
+        <w:drawing>
+          <wp:inline distT="0" distB="0" distL="0" distR="0" wp14:anchorId="6DA3B607" wp14:editId="773CAECE">
+            <wp:extent cx="5400040" cy="1330960"/>
+            <wp:effectExtent l="0" t="0" r="0" b="2540"/>
+            <wp:docPr id="1134754197" name="Imagen 1" descr="Interfaz de usuario gráfica, Texto&#10;&#10;Descripción generada automáticamente"/>
+            <wp:cNvGraphicFramePr>
+              <a:graphicFrameLocks xmlns:a="http://schemas.openxmlformats.org/drawingml/2006/main" noChangeAspect="1"/>
+            </wp:cNvGraphicFramePr>
+            <a:graphic xmlns:a="http://schemas.openxmlformats.org/drawingml/2006/main">
+              <a:graphicData uri="http://schemas.openxmlformats.org/drawingml/2006/picture">
+                <pic:pic xmlns:pic="http://schemas.openxmlformats.org/drawingml/2006/picture">
+                  <pic:nvPicPr>
+                    <pic:cNvPr id="1134754197" name="Imagen 1" descr="Interfaz de usuario gráfica, Texto&#10;&#10;Descripción generada automáticamente"/>
+                    <pic:cNvPicPr/>
+                  </pic:nvPicPr>
+                  <pic:blipFill>
+                    <a:blip r:embed="rId18"/>
+                    <a:stretch>
+                      <a:fillRect/>
+                    </a:stretch>
+                  </pic:blipFill>
+                  <pic:spPr>
+                    <a:xfrm>
+                      <a:off x="0" y="0"/>
+                      <a:ext cx="5400040" cy="1330960"/>
+                    </a:xfrm>
+                    <a:prstGeom prst="rect">
+                      <a:avLst/>
+                    </a:prstGeom>
+                  </pic:spPr>
+                </pic:pic>
+              </a:graphicData>
+            </a:graphic>
+          </wp:inline>
+        </w:drawing>
+      </w:r>
+    </w:p>
+    <w:p>
+      <w:pPr>
+        <w:rPr>
+          <w:lang w:eastAsia="es-ES"/>
+        </w:rPr>
+      </w:pPr>
+      <w:r>
+        <w:rPr>
+          <w:noProof/>
+        </w:rPr>
+        <w:drawing>
+          <wp:inline distT="0" distB="0" distL="0" distR="0" wp14:anchorId="17433287" wp14:editId="2B8E06DB">
+            <wp:extent cx="5400040" cy="1854200"/>
+            <wp:effectExtent l="0" t="0" r="0" b="0"/>
+            <wp:docPr id="1357855899" name="Imagen 1" descr="Texto&#10;&#10;Descripción generada automáticamente"/>
+            <wp:cNvGraphicFramePr>
+              <a:graphicFrameLocks xmlns:a="http://schemas.openxmlformats.org/drawingml/2006/main" noChangeAspect="1"/>
+            </wp:cNvGraphicFramePr>
+            <a:graphic xmlns:a="http://schemas.openxmlformats.org/drawingml/2006/main">
+              <a:graphicData uri="http://schemas.openxmlformats.org/drawingml/2006/picture">
+                <pic:pic xmlns:pic="http://schemas.openxmlformats.org/drawingml/2006/picture">
+                  <pic:nvPicPr>
+                    <pic:cNvPr id="1357855899" name="Imagen 1" descr="Texto&#10;&#10;Descripción generada automáticamente"/>
+                    <pic:cNvPicPr/>
+                  </pic:nvPicPr>
+                  <pic:blipFill>
+                    <a:blip r:embed="rId19"/>
+                    <a:stretch>
+                      <a:fillRect/>
+                    </a:stretch>
+                  </pic:blipFill>
+                  <pic:spPr>
+                    <a:xfrm>
+                      <a:off x="0" y="0"/>
+                      <a:ext cx="5400040" cy="1854200"/>
+                    </a:xfrm>
+                    <a:prstGeom prst="rect">
+                      <a:avLst/>
+                    </a:prstGeom>
+                  </pic:spPr>
+                </pic:pic>
+              </a:graphicData>
+            </a:graphic>
+          </wp:inline>
+        </w:drawing>
+      </w:r>
+    </w:p>
+    <w:p>
+      <w:pPr>
+        <w:spacing w:before="400" w:after="120" w:line="240" w:lineRule="auto"/>
+        <w:outlineLvl w:val="0"/>
+        <w:rPr>
+          <w:rFonts w:ascii="Arial" w:eastAsia="Times New Roman" w:hAnsi="Arial" w:cs="Arial"/>
+          <w:color w:val="000000"/>
+          <w:kern w:val="36"/>
+          <w:sz w:val="40"/>
+          <w:szCs w:val="40"/>
+          <w:lang w:eastAsia="es-ES"/>
+          <w14:ligatures w14:val="none"/>
+        </w:rPr>
+      </w:pPr>
+      <w:r>
+        <w:rPr>
+          <w:rFonts w:ascii="Arial" w:eastAsia="Times New Roman" w:hAnsi="Arial" w:cs="Arial"/>
+          <w:color w:val="000000"/>
+          <w:kern w:val="36"/>
+          <w:sz w:val="40"/>
+          <w:szCs w:val="40"/>
+          <w:lang w:eastAsia="es-ES"/>
+          <w14:ligatures w14:val="none"/>
+        </w:rPr>
+        <w:t>1</w:t>
+      </w:r>
+      <w:r>
+        <w:rPr>
+          <w:rFonts w:ascii="Arial" w:eastAsia="Times New Roman" w:hAnsi="Arial" w:cs="Arial"/>
+          <w:color w:val="000000"/>
+          <w:kern w:val="36"/>
+          <w:sz w:val="40"/>
+          <w:szCs w:val="40"/>
+          <w:lang w:eastAsia="es-ES"/>
+          <w14:ligatures w14:val="none"/>
+        </w:rPr>
+        <w:t>5</w:t>
+      </w:r>
+      <w:r>
+        <w:rPr>
+          <w:rFonts w:ascii="Arial" w:eastAsia="Times New Roman" w:hAnsi="Arial" w:cs="Arial"/>
+          <w:color w:val="000000"/>
+          <w:kern w:val="36"/>
+          <w:sz w:val="40"/>
+          <w:szCs w:val="40"/>
+          <w:lang w:eastAsia="es-ES"/>
+          <w14:ligatures w14:val="none"/>
+        </w:rPr>
+        <w:t>.</w:t>
+      </w:r>
+      <w:r>
+        <w:rPr>
+          <w:rFonts w:ascii="Arial" w:eastAsia="Times New Roman" w:hAnsi="Arial" w:cs="Arial"/>
+          <w:color w:val="000000"/>
+          <w:kern w:val="36"/>
+          <w:sz w:val="40"/>
+          <w:szCs w:val="40"/>
+          <w:lang w:eastAsia="es-ES"/>
+          <w14:ligatures w14:val="none"/>
+        </w:rPr>
+        <w:t>En appGestionProduccion crear forms.py</w:t>
+      </w:r>
+    </w:p>
+    <w:p>
+      <w:pPr>
+        <w:spacing w:before="400" w:after="120" w:line="240" w:lineRule="auto"/>
+        <w:outlineLvl w:val="0"/>
+        <w:rPr>
+          <w:rFonts w:ascii="Arial" w:eastAsia="Times New Roman" w:hAnsi="Arial" w:cs="Arial"/>
+          <w:color w:val="000000"/>
+          <w:kern w:val="36"/>
+          <w:sz w:val="40"/>
+          <w:szCs w:val="40"/>
+          <w:lang w:eastAsia="es-ES"/>
+          <w14:ligatures w14:val="none"/>
+        </w:rPr>
+      </w:pPr>
+      <w:r>
+        <w:rPr>
+          <w:rFonts w:ascii="Arial" w:eastAsia="Times New Roman" w:hAnsi="Arial" w:cs="Arial"/>
+          <w:color w:val="000000"/>
+          <w:kern w:val="36"/>
+          <w:sz w:val="40"/>
+          <w:szCs w:val="40"/>
+          <w:lang w:eastAsia="es-ES"/>
+          <w14:ligatures w14:val="none"/>
+        </w:rPr>
+        <w:t>16. crear la vista EmpleadoCreateView</w:t>
+      </w:r>
     </w:p>
     <w:p/>
     <w:sectPr>
@@ -2001,7 +1916,7 @@
   <w:abstractNum w:abstractNumId="1" w15:restartNumberingAfterBreak="0">
     <w:nsid w:val="23856AC1"/>
     <w:multiLevelType w:val="hybridMultilevel"/>
-    <w:tmpl w:val="F37A224E"/>
+    <w:tmpl w:val="D5048554"/>
     <w:lvl w:ilvl="0" w:tplc="0C0A0001">
       <w:start w:val="1"/>
       <w:numFmt w:val="bullet"/>
@@ -2636,7 +2551,7 @@
   <w:style w:type="paragraph" w:default="1" w:styleId="Normal">
     <w:name w:val="Normal"/>
     <w:qFormat/>
-    <w:rsid w:val="00B4148F"/>
+    <w:rsid w:val="00B14A43"/>
   </w:style>
   <w:style w:type="paragraph" w:styleId="Ttulo1">
     <w:name w:val="heading 1"/>

</xml_diff>